<commit_message>
agregado de indice de figuras
</commit_message>
<xml_diff>
--- a/Documentacion/INFORME FINAL/ESTRUCTURA Y INDICE.docx
+++ b/Documentacion/INFORME FINAL/ESTRUCTURA Y INDICE.docx
@@ -4555,9 +4555,570 @@
     </w:p>
     <w:p>
       <w:pPr>
+        <w:spacing w:after="0" w:line="240" w:lineRule="auto"/>
+        <w:contextualSpacing/>
+        <w:rPr>
+          <w:rFonts w:cstheme="minorHAnsi"/>
+          <w:iCs/>
+        </w:rPr>
+      </w:pPr>
+      <w:r>
+        <w:rPr>
+          <w:rFonts w:cstheme="minorHAnsi"/>
+        </w:rPr>
+        <w:t xml:space="preserve">FIGURA 2.3 </w:t>
+      </w:r>
+      <w:r>
+        <w:rPr>
+          <w:rFonts w:cstheme="minorHAnsi"/>
+          <w:iCs/>
+        </w:rPr>
+        <w:t>IMAGEN QUE ILUSTRA EL FUNCIONAMIENTO DEL RECONOCIMIENTO DE MARCADORES</w:t>
+      </w:r>
+      <w:r>
+        <w:rPr>
+          <w:rFonts w:cstheme="minorHAnsi"/>
+          <w:iCs/>
+        </w:rPr>
+        <w:t>…………………………………………………………………………………………………………………………9</w:t>
+      </w:r>
+    </w:p>
+    <w:p>
+      <w:pPr>
+        <w:spacing w:after="0" w:line="240" w:lineRule="auto"/>
+        <w:contextualSpacing/>
+        <w:rPr>
+          <w:rFonts w:eastAsia="Times New Roman" w:cstheme="minorHAnsi"/>
+          <w:lang w:val="es-AR"/>
+        </w:rPr>
+      </w:pPr>
+      <w:r>
+        <w:rPr>
+          <w:rFonts w:eastAsiaTheme="minorHAnsi" w:cstheme="minorHAnsi"/>
+          <w:lang w:val="es-AR" w:eastAsia="en-US"/>
+        </w:rPr>
+        <w:t>FIGURA 2.4 COMPARACIÓN DEL AVANCE TECNOLÓGICO EN LOS DISPOSITIVOS MÓVILES</w:t>
+      </w:r>
+      <w:r>
+        <w:rPr>
+          <w:rFonts w:eastAsiaTheme="minorHAnsi" w:cstheme="minorHAnsi"/>
+          <w:lang w:val="es-AR" w:eastAsia="en-US"/>
+        </w:rPr>
+        <w:t>…</w:t>
+      </w:r>
+      <w:r>
+        <w:rPr>
+          <w:rFonts w:eastAsia="Times New Roman" w:cstheme="minorHAnsi"/>
+          <w:lang w:val="es-AR"/>
+        </w:rPr>
+        <w:t>….10</w:t>
+      </w:r>
+    </w:p>
+    <w:p>
+      <w:pPr>
+        <w:autoSpaceDE w:val="0"/>
+        <w:autoSpaceDN w:val="0"/>
+        <w:adjustRightInd w:val="0"/>
+        <w:spacing w:after="0" w:line="240" w:lineRule="auto"/>
+        <w:contextualSpacing/>
+        <w:rPr>
+          <w:rFonts w:eastAsia="Times New Roman" w:cstheme="minorHAnsi"/>
+          <w:bCs/>
+          <w:lang w:eastAsia="es-AR"/>
+        </w:rPr>
+      </w:pPr>
+      <w:r>
+        <w:rPr>
+          <w:rFonts w:cstheme="minorHAnsi"/>
+        </w:rPr>
+        <w:t xml:space="preserve">FIGURA 2.5 </w:t>
+      </w:r>
+      <w:r>
+        <w:rPr>
+          <w:rFonts w:eastAsia="Times New Roman" w:cstheme="minorHAnsi"/>
+          <w:bCs/>
+          <w:lang w:eastAsia="es-AR"/>
+        </w:rPr>
+        <w:t>ARQUITECTURA DE LA APLICACIÓN ESTÁNDAR</w:t>
+      </w:r>
+      <w:r>
+        <w:rPr>
+          <w:rFonts w:eastAsia="Times New Roman" w:cstheme="minorHAnsi"/>
+          <w:bCs/>
+          <w:lang w:eastAsia="es-AR"/>
+        </w:rPr>
+        <w:t>……………………………………………………12</w:t>
+      </w:r>
+    </w:p>
+    <w:p>
+      <w:pPr>
+        <w:autoSpaceDE w:val="0"/>
+        <w:autoSpaceDN w:val="0"/>
+        <w:adjustRightInd w:val="0"/>
+        <w:spacing w:after="0" w:line="240" w:lineRule="auto"/>
+        <w:contextualSpacing/>
+        <w:rPr>
+          <w:rFonts w:cstheme="minorHAnsi"/>
+          <w:bCs/>
+          <w:color w:val="000000"/>
+        </w:rPr>
+      </w:pPr>
+      <w:r>
+        <w:rPr>
+          <w:rFonts w:cstheme="minorHAnsi"/>
+        </w:rPr>
+        <w:t>FIGURA 2.6 DIAGRAMA DE FLUJO DE DATOS EN UNA APLICACIÓN DE EJEMPLO…………</w:t>
+      </w:r>
+      <w:r>
+        <w:rPr>
+          <w:rFonts w:cstheme="minorHAnsi"/>
+        </w:rPr>
+        <w:t>…………13</w:t>
+      </w:r>
+      <w:r>
+        <w:rPr>
+          <w:rFonts w:cstheme="minorHAnsi"/>
+        </w:rPr>
+        <w:t xml:space="preserve"> </w:t>
+      </w:r>
+      <w:r>
+        <w:rPr>
+          <w:rFonts w:cstheme="minorHAnsi"/>
+          <w:bCs/>
+          <w:color w:val="000000"/>
+        </w:rPr>
+        <w:t>FIGURA 3.1: RECONOCIMIENTO DE MARCADORES NATURALES O TARGET</w:t>
+      </w:r>
+      <w:r>
+        <w:rPr>
+          <w:rFonts w:cstheme="minorHAnsi"/>
+          <w:bCs/>
+          <w:color w:val="000000"/>
+        </w:rPr>
+        <w:t>…………………………….22</w:t>
+      </w:r>
+    </w:p>
+    <w:p>
+      <w:pPr>
+        <w:autoSpaceDE w:val="0"/>
+        <w:autoSpaceDN w:val="0"/>
+        <w:adjustRightInd w:val="0"/>
+        <w:spacing w:after="0" w:line="240" w:lineRule="auto"/>
+        <w:contextualSpacing/>
+        <w:rPr>
+          <w:rFonts w:cstheme="minorHAnsi"/>
+          <w:bCs/>
+          <w:lang w:val="es-AR"/>
+        </w:rPr>
+      </w:pPr>
+      <w:r>
+        <w:rPr>
+          <w:rFonts w:cstheme="minorHAnsi"/>
+          <w:bCs/>
+          <w:lang w:val="es-AR"/>
+        </w:rPr>
+        <w:t>FIGURA 3.2: RECONOCIMIENTO DEL PATRÓN QR</w:t>
+      </w:r>
+      <w:r>
+        <w:rPr>
+          <w:rFonts w:cstheme="minorHAnsi"/>
+          <w:bCs/>
+          <w:lang w:val="es-AR"/>
+        </w:rPr>
+        <w:t>……………………………………………………………………23</w:t>
+      </w:r>
+    </w:p>
+    <w:p>
+      <w:pPr>
+        <w:autoSpaceDE w:val="0"/>
+        <w:autoSpaceDN w:val="0"/>
+        <w:adjustRightInd w:val="0"/>
+        <w:spacing w:after="0" w:line="240" w:lineRule="auto"/>
+        <w:contextualSpacing/>
+        <w:rPr>
+          <w:rFonts w:cstheme="minorHAnsi"/>
+          <w:bCs/>
+          <w:lang w:val="es-AR"/>
+        </w:rPr>
+      </w:pPr>
+      <w:r>
+        <w:rPr>
+          <w:rFonts w:cstheme="minorHAnsi"/>
+          <w:bCs/>
+          <w:lang w:val="es-AR"/>
+        </w:rPr>
+        <w:t>FIGURA 3.3: USO DE MARCADORES BÁSICOS</w:t>
+      </w:r>
+      <w:r>
+        <w:rPr>
+          <w:rFonts w:cstheme="minorHAnsi"/>
+          <w:bCs/>
+          <w:lang w:val="es-AR"/>
+        </w:rPr>
+        <w:t>………………………………………………………………………….23</w:t>
+      </w:r>
+    </w:p>
+    <w:p>
+      <w:pPr>
+        <w:autoSpaceDE w:val="0"/>
+        <w:autoSpaceDN w:val="0"/>
+        <w:adjustRightInd w:val="0"/>
+        <w:spacing w:after="0" w:line="240" w:lineRule="auto"/>
+        <w:contextualSpacing/>
+        <w:rPr>
+          <w:rFonts w:cstheme="minorHAnsi"/>
+          <w:bCs/>
+          <w:lang w:val="es-AR"/>
+        </w:rPr>
+      </w:pPr>
+      <w:r>
+        <w:rPr>
+          <w:rFonts w:cstheme="minorHAnsi"/>
+          <w:lang w:val="es-AR"/>
+        </w:rPr>
+        <w:t xml:space="preserve">FIGURA 3.4: EJEMPLO </w:t>
+      </w:r>
+      <w:r>
+        <w:rPr>
+          <w:rFonts w:cstheme="minorHAnsi"/>
+          <w:bCs/>
+          <w:lang w:val="es-AR"/>
+        </w:rPr>
+        <w:t>NYARTOOLKIT</w:t>
+      </w:r>
+      <w:r>
+        <w:rPr>
+          <w:rFonts w:cstheme="minorHAnsi"/>
+          <w:bCs/>
+          <w:lang w:val="es-AR"/>
+        </w:rPr>
+        <w:t>………………………………………………………………………………………24</w:t>
+      </w:r>
+    </w:p>
+    <w:p>
+      <w:pPr>
+        <w:autoSpaceDE w:val="0"/>
+        <w:autoSpaceDN w:val="0"/>
+        <w:adjustRightInd w:val="0"/>
+        <w:spacing w:after="0" w:line="240" w:lineRule="auto"/>
+        <w:contextualSpacing/>
+        <w:rPr>
+          <w:rFonts w:cstheme="minorHAnsi"/>
+          <w:lang w:val="es-AR"/>
+        </w:rPr>
+      </w:pPr>
+      <w:r>
+        <w:rPr>
+          <w:rFonts w:cstheme="minorHAnsi"/>
+          <w:sz w:val="20"/>
+          <w:szCs w:val="20"/>
+          <w:lang w:val="es-AR"/>
+        </w:rPr>
+        <w:t>FI</w:t>
+      </w:r>
+      <w:r>
+        <w:rPr>
+          <w:rFonts w:cstheme="minorHAnsi"/>
+          <w:lang w:val="es-AR"/>
+        </w:rPr>
+        <w:t>GURA 3.5: CARACTERÍSTICAS DE LAS TECNOLOGÍAS DE REALIDAD AUMENTADA</w:t>
+      </w:r>
+      <w:r>
+        <w:rPr>
+          <w:rFonts w:cstheme="minorHAnsi"/>
+          <w:lang w:val="es-AR"/>
+        </w:rPr>
+        <w:t>…………………25</w:t>
+      </w:r>
+    </w:p>
+    <w:p>
+      <w:pPr>
+        <w:autoSpaceDE w:val="0"/>
+        <w:autoSpaceDN w:val="0"/>
+        <w:adjustRightInd w:val="0"/>
+        <w:spacing w:after="0" w:line="240" w:lineRule="auto"/>
+        <w:contextualSpacing/>
+        <w:rPr>
+          <w:rFonts w:cstheme="minorHAnsi"/>
+          <w:lang w:val="es-AR"/>
+        </w:rPr>
+      </w:pPr>
+      <w:r>
+        <w:rPr>
+          <w:rFonts w:cstheme="minorHAnsi"/>
+          <w:lang w:val="es-AR"/>
+        </w:rPr>
+        <w:t>FIGURA 3.6: ANÁLISIS DE LA DISTORSIÓN DE LA PERSPECTIVA</w:t>
+      </w:r>
+      <w:r>
+        <w:rPr>
+          <w:rFonts w:cstheme="minorHAnsi"/>
+          <w:lang w:val="es-AR"/>
+        </w:rPr>
+        <w:t>……………………………………..………..26</w:t>
+      </w:r>
+    </w:p>
+    <w:p>
+      <w:pPr>
+        <w:autoSpaceDE w:val="0"/>
+        <w:autoSpaceDN w:val="0"/>
+        <w:adjustRightInd w:val="0"/>
+        <w:spacing w:after="0" w:line="240" w:lineRule="auto"/>
+        <w:contextualSpacing/>
+        <w:rPr>
+          <w:rFonts w:cstheme="minorHAnsi"/>
+          <w:lang w:val="es-AR"/>
+        </w:rPr>
+      </w:pPr>
+      <w:r>
+        <w:rPr>
+          <w:rFonts w:cstheme="minorHAnsi"/>
+          <w:lang w:val="es-AR"/>
+        </w:rPr>
+        <w:t>FIGURA 3.7: RENDERIZADO EN TÉRMINOS DE FRAMES POR SEGUNDO SEGÚN EL NUMERO DE CARAS</w:t>
+      </w:r>
+      <w:r>
+        <w:rPr>
+          <w:rFonts w:cstheme="minorHAnsi"/>
+          <w:lang w:val="es-AR"/>
+        </w:rPr>
+        <w:t>……………………………………………………………………………………………………………………………………</w:t>
+      </w:r>
+      <w:r>
+        <w:rPr>
+          <w:rFonts w:cstheme="minorHAnsi"/>
+          <w:lang w:val="es-AR"/>
+        </w:rPr>
+        <w:t>.</w:t>
+      </w:r>
+      <w:r>
+        <w:rPr>
+          <w:rFonts w:cstheme="minorHAnsi"/>
+          <w:lang w:val="es-AR"/>
+        </w:rPr>
+        <w:t>27</w:t>
+      </w:r>
+    </w:p>
+    <w:p>
+      <w:pPr>
+        <w:autoSpaceDE w:val="0"/>
+        <w:autoSpaceDN w:val="0"/>
+        <w:adjustRightInd w:val="0"/>
+        <w:spacing w:after="0" w:line="240" w:lineRule="auto"/>
+        <w:contextualSpacing/>
+        <w:rPr>
+          <w:rFonts w:cstheme="minorHAnsi"/>
+          <w:lang w:val="es-AR"/>
+        </w:rPr>
+      </w:pPr>
+      <w:r>
+        <w:rPr>
+          <w:rFonts w:cstheme="minorHAnsi"/>
+          <w:lang w:val="es-AR"/>
+        </w:rPr>
+        <w:t>FIGURA 3.8: FPS EN FUNCIÓN DE NÚMEROS DE CARAS………………………………………………………….27</w:t>
+      </w:r>
+    </w:p>
+    <w:p>
+      <w:pPr>
+        <w:autoSpaceDE w:val="0"/>
+        <w:autoSpaceDN w:val="0"/>
+        <w:adjustRightInd w:val="0"/>
+        <w:spacing w:after="0" w:line="240" w:lineRule="auto"/>
+        <w:contextualSpacing/>
+        <w:rPr>
+          <w:rFonts w:eastAsia="Times New Roman" w:cstheme="minorHAnsi"/>
+          <w:lang w:val="es-AR" w:eastAsia="es-AR"/>
+        </w:rPr>
+      </w:pPr>
+      <w:r>
+        <w:rPr>
+          <w:rFonts w:eastAsiaTheme="minorHAnsi" w:cstheme="minorHAnsi"/>
+          <w:iCs/>
+          <w:lang w:val="es-AR" w:eastAsia="en-US"/>
+        </w:rPr>
+        <w:t>FIGURA 3.9:</w:t>
+      </w:r>
+      <w:r>
+        <w:rPr>
+          <w:rFonts w:eastAsia="Times New Roman" w:cstheme="minorHAnsi"/>
+          <w:lang w:val="es-AR" w:eastAsia="es-AR"/>
+        </w:rPr>
+        <w:t xml:space="preserve"> FORMATOS ACEPTADOS POR UNITY 3D………………………………………………………………32</w:t>
+      </w:r>
+    </w:p>
+    <w:p>
+      <w:pPr>
+        <w:spacing w:after="0" w:line="240" w:lineRule="auto"/>
+        <w:contextualSpacing/>
+        <w:rPr>
+          <w:rFonts w:eastAsia="Times New Roman" w:cstheme="minorHAnsi"/>
+        </w:rPr>
+      </w:pPr>
+      <w:r>
+        <w:rPr>
+          <w:rFonts w:eastAsia="Times New Roman" w:cstheme="minorHAnsi"/>
+        </w:rPr>
+        <w:t>FIGURA 3.10: CICLO DE VIDA DE MVC…………………………………………………</w:t>
+      </w:r>
+      <w:r>
+        <w:rPr>
+          <w:rFonts w:eastAsia="Times New Roman" w:cstheme="minorHAnsi"/>
+        </w:rPr>
+        <w:t>….</w:t>
+      </w:r>
+      <w:r>
+        <w:rPr>
+          <w:rFonts w:eastAsia="Times New Roman" w:cstheme="minorHAnsi"/>
+        </w:rPr>
+        <w:t>………………………………35</w:t>
+      </w:r>
+    </w:p>
+    <w:p>
+      <w:pPr>
+        <w:spacing w:after="0" w:line="240" w:lineRule="auto"/>
+        <w:contextualSpacing/>
+        <w:rPr>
+          <w:rFonts w:cstheme="minorHAnsi"/>
+        </w:rPr>
+      </w:pPr>
+      <w:r>
+        <w:rPr>
+          <w:rFonts w:cstheme="minorHAnsi"/>
+        </w:rPr>
+        <w:t>FIGURA 3.11 IMPLEMENTACIÓN DE PATRÓN FACADE</w:t>
+      </w:r>
+      <w:r>
+        <w:rPr>
+          <w:rFonts w:cstheme="minorHAnsi"/>
+        </w:rPr>
+        <w:t>……………………………………………………………37</w:t>
+      </w:r>
+    </w:p>
+    <w:p>
+      <w:pPr>
+        <w:spacing w:after="0" w:line="240" w:lineRule="auto"/>
+        <w:contextualSpacing/>
+      </w:pPr>
+      <w:r>
+        <w:t>FIGURA 3.12 IMPLEMENTACIÓN DE PATRÓN DAO…………………………………………………………………38</w:t>
+      </w:r>
+    </w:p>
+    <w:p>
+      <w:pPr>
+        <w:spacing w:after="0" w:line="240" w:lineRule="auto"/>
+        <w:contextualSpacing/>
+      </w:pPr>
+      <w:r>
+        <w:t>FIGURA 3.13</w:t>
+      </w:r>
+      <w:r>
+        <w:t xml:space="preserve"> IMPLEMENTACIÓN DE HIBERNATE</w:t>
+      </w:r>
+      <w:r>
+        <w:t>…………………………………………………………………….39</w:t>
+      </w:r>
+    </w:p>
+    <w:p>
+      <w:pPr>
+        <w:spacing w:after="0" w:line="240" w:lineRule="auto"/>
+        <w:contextualSpacing/>
+      </w:pPr>
+      <w:r>
+        <w:t>FIGURA 3.14</w:t>
+      </w:r>
+      <w:r>
+        <w:t xml:space="preserve"> CONFIGURACIÓN BÁSICA DE HIBERNATE</w:t>
+      </w:r>
+      <w:r>
+        <w:t>…………………………………………………………..40</w:t>
+      </w:r>
+    </w:p>
+    <w:p>
+      <w:pPr>
         <w:spacing w:after="0" w:line="360" w:lineRule="auto"/>
+      </w:pPr>
+    </w:p>
+    <w:p>
+      <w:pPr>
+        <w:spacing w:after="0" w:line="360" w:lineRule="auto"/>
         <w:rPr>
           <w:rFonts w:eastAsia="Times New Roman" w:cstheme="minorHAnsi"/>
+        </w:rPr>
+      </w:pPr>
+    </w:p>
+    <w:p>
+      <w:pPr>
+        <w:autoSpaceDE w:val="0"/>
+        <w:autoSpaceDN w:val="0"/>
+        <w:adjustRightInd w:val="0"/>
+        <w:spacing w:after="0" w:line="240" w:lineRule="auto"/>
+        <w:contextualSpacing/>
+        <w:rPr>
+          <w:rFonts w:cstheme="minorHAnsi"/>
+        </w:rPr>
+      </w:pPr>
+    </w:p>
+    <w:p>
+      <w:pPr>
+        <w:autoSpaceDE w:val="0"/>
+        <w:autoSpaceDN w:val="0"/>
+        <w:adjustRightInd w:val="0"/>
+        <w:spacing w:after="0" w:line="360" w:lineRule="auto"/>
+        <w:rPr>
+          <w:rFonts w:cstheme="minorHAnsi"/>
+        </w:rPr>
+      </w:pPr>
+    </w:p>
+    <w:p>
+      <w:pPr>
+        <w:autoSpaceDE w:val="0"/>
+        <w:autoSpaceDN w:val="0"/>
+        <w:adjustRightInd w:val="0"/>
+        <w:spacing w:after="0" w:line="360" w:lineRule="auto"/>
+        <w:rPr>
+          <w:rFonts w:cstheme="minorHAnsi"/>
+        </w:rPr>
+      </w:pPr>
+    </w:p>
+    <w:p>
+      <w:pPr>
+        <w:spacing w:after="0" w:line="360" w:lineRule="auto"/>
+        <w:rPr>
+          <w:rFonts w:eastAsia="Times New Roman" w:cstheme="minorHAnsi"/>
+          <w:lang w:val="es-AR"/>
+        </w:rPr>
+      </w:pPr>
+      <w:r>
+        <w:rPr>
+          <w:rFonts w:eastAsia="Times New Roman" w:cstheme="minorHAnsi"/>
+          <w:lang w:val="es-AR"/>
+        </w:rPr>
+        <w:t xml:space="preserve"> </w:t>
+      </w:r>
+    </w:p>
+    <w:p>
+      <w:pPr>
+        <w:spacing w:after="0" w:line="360" w:lineRule="auto"/>
+        <w:rPr>
+          <w:rFonts w:eastAsia="Times New Roman" w:cstheme="minorHAnsi"/>
+          <w:lang w:val="es-AR"/>
+        </w:rPr>
+      </w:pPr>
+      <w:r>
+        <w:rPr>
+          <w:rFonts w:eastAsia="Times New Roman" w:cstheme="minorHAnsi"/>
+          <w:lang w:val="es-AR"/>
+        </w:rPr>
+        <w:t xml:space="preserve"> </w:t>
+      </w:r>
+    </w:p>
+    <w:p>
+      <w:pPr>
+        <w:spacing w:after="0" w:line="360" w:lineRule="auto"/>
+        <w:rPr>
+          <w:rFonts w:eastAsia="Times New Roman" w:cstheme="minorHAnsi"/>
+          <w:lang w:val="es-AR"/>
         </w:rPr>
       </w:pPr>
     </w:p>

</xml_diff>

<commit_message>
indice de figuras terminados
</commit_message>
<xml_diff>
--- a/Documentacion/INFORME FINAL/ESTRUCTURA Y INDICE.docx
+++ b/Documentacion/INFORME FINAL/ESTRUCTURA Y INDICE.docx
@@ -5033,6 +5033,2317 @@
       <w:r>
         <w:t>…………………………………………………………..40</w:t>
       </w:r>
+    </w:p>
+    <w:p>
+      <w:pPr>
+        <w:spacing w:after="0" w:line="240" w:lineRule="auto"/>
+        <w:contextualSpacing/>
+        <w:rPr>
+          <w:rFonts w:eastAsia="Calibri" w:cstheme="minorHAnsi"/>
+          <w:color w:val="000000"/>
+          <w:lang w:val="es-AR" w:eastAsia="en-US"/>
+        </w:rPr>
+      </w:pPr>
+      <w:r>
+        <w:rPr>
+          <w:rFonts w:eastAsia="Calibri" w:cstheme="minorHAnsi"/>
+          <w:color w:val="000000"/>
+          <w:lang w:val="es-AR" w:eastAsia="en-US"/>
+        </w:rPr>
+        <w:t>FIGURA 4.1: FLUJO DE ACCIONES EN UN PROYECTO DE SCRUM</w:t>
+      </w:r>
+      <w:r>
+        <w:rPr>
+          <w:rFonts w:eastAsia="Calibri" w:cstheme="minorHAnsi"/>
+          <w:color w:val="000000"/>
+          <w:lang w:val="es-AR" w:eastAsia="en-US"/>
+        </w:rPr>
+        <w:t>…………………………………………….44</w:t>
+      </w:r>
+    </w:p>
+    <w:p>
+      <w:pPr>
+        <w:contextualSpacing/>
+      </w:pPr>
+      <w:r>
+        <w:t>FIGURA 4.2 MAPA DE DESARROLLO DEL PROYECTO………………………………………………………………51</w:t>
+      </w:r>
+    </w:p>
+    <w:p>
+      <w:pPr>
+        <w:spacing w:after="0" w:line="240" w:lineRule="auto"/>
+        <w:contextualSpacing/>
+        <w:rPr>
+          <w:rFonts w:eastAsiaTheme="minorHAnsi" w:cstheme="minorHAnsi"/>
+          <w:lang w:val="es-AR" w:eastAsia="en-US"/>
+        </w:rPr>
+      </w:pPr>
+      <w:r>
+        <w:rPr>
+          <w:rFonts w:eastAsiaTheme="minorHAnsi" w:cstheme="minorHAnsi"/>
+          <w:lang w:val="es-AR" w:eastAsia="en-US"/>
+        </w:rPr>
+        <w:t>FIGURA 5.1: INGRESO A LA PAGINA WEB DE VUFORIA</w:t>
+      </w:r>
+      <w:r>
+        <w:rPr>
+          <w:rFonts w:eastAsiaTheme="minorHAnsi" w:cstheme="minorHAnsi"/>
+          <w:lang w:val="es-AR" w:eastAsia="en-US"/>
+        </w:rPr>
+        <w:t>…………………………………………………………..57</w:t>
+      </w:r>
+    </w:p>
+    <w:p>
+      <w:pPr>
+        <w:spacing w:after="0" w:line="240" w:lineRule="auto"/>
+        <w:rPr>
+          <w:rFonts w:eastAsiaTheme="minorHAnsi" w:cstheme="minorHAnsi"/>
+          <w:lang w:val="es-AR" w:eastAsia="en-US"/>
+        </w:rPr>
+      </w:pPr>
+      <w:r>
+        <w:rPr>
+          <w:rFonts w:eastAsiaTheme="minorHAnsi" w:cstheme="minorHAnsi"/>
+          <w:lang w:val="es-AR" w:eastAsia="en-US"/>
+        </w:rPr>
+        <w:t>FIGURA 5.2: PÁGINA DE  TARGET MANAGER</w:t>
+      </w:r>
+      <w:r>
+        <w:rPr>
+          <w:rFonts w:eastAsiaTheme="minorHAnsi" w:cstheme="minorHAnsi"/>
+          <w:lang w:val="es-AR" w:eastAsia="en-US"/>
+        </w:rPr>
+        <w:t>…………………………………………………………………………57</w:t>
+      </w:r>
+    </w:p>
+    <w:p>
+      <w:pPr>
+        <w:spacing w:after="0" w:line="240" w:lineRule="auto"/>
+        <w:rPr>
+          <w:rFonts w:eastAsiaTheme="minorHAnsi" w:cstheme="minorHAnsi"/>
+          <w:lang w:val="es-AR" w:eastAsia="en-US"/>
+        </w:rPr>
+      </w:pPr>
+      <w:r>
+        <w:rPr>
+          <w:rFonts w:eastAsiaTheme="minorHAnsi" w:cstheme="minorHAnsi"/>
+          <w:lang w:val="es-AR" w:eastAsia="en-US"/>
+        </w:rPr>
+        <w:t>FIGURA 5.3: CREACIÓN DE BASE DE DATO DE IMÁGENES</w:t>
+      </w:r>
+      <w:r>
+        <w:rPr>
+          <w:rFonts w:eastAsiaTheme="minorHAnsi" w:cstheme="minorHAnsi"/>
+          <w:lang w:val="es-AR" w:eastAsia="en-US"/>
+        </w:rPr>
+        <w:t>………………………………………………………58</w:t>
+      </w:r>
+    </w:p>
+    <w:p>
+      <w:pPr>
+        <w:spacing w:after="0" w:line="240" w:lineRule="auto"/>
+        <w:rPr>
+          <w:rFonts w:eastAsiaTheme="minorHAnsi" w:cstheme="minorHAnsi"/>
+          <w:lang w:val="es-AR" w:eastAsia="en-US"/>
+        </w:rPr>
+      </w:pPr>
+      <w:r>
+        <w:rPr>
+          <w:rFonts w:eastAsiaTheme="minorHAnsi" w:cstheme="minorHAnsi"/>
+          <w:lang w:val="es-AR" w:eastAsia="en-US"/>
+        </w:rPr>
+        <w:t>FIGURA 5.4: CREACIÓN DE IMAGE TARGET</w:t>
+      </w:r>
+      <w:r>
+        <w:rPr>
+          <w:rFonts w:eastAsiaTheme="minorHAnsi" w:cstheme="minorHAnsi"/>
+          <w:lang w:val="es-AR" w:eastAsia="en-US"/>
+        </w:rPr>
+        <w:t>……………………………………………………………………………58</w:t>
+      </w:r>
+    </w:p>
+    <w:p>
+      <w:pPr>
+        <w:spacing w:after="0" w:line="240" w:lineRule="auto"/>
+        <w:rPr>
+          <w:rFonts w:eastAsiaTheme="minorHAnsi" w:cstheme="minorHAnsi"/>
+          <w:lang w:val="es-AR" w:eastAsia="en-US"/>
+        </w:rPr>
+      </w:pPr>
+      <w:r>
+        <w:rPr>
+          <w:rFonts w:eastAsiaTheme="minorHAnsi" w:cstheme="minorHAnsi"/>
+          <w:lang w:val="es-AR" w:eastAsia="en-US"/>
+        </w:rPr>
+        <w:t>FIGURA 5.5: CONFIGURACIÓN DE IMAGE TARGET</w:t>
+      </w:r>
+      <w:r>
+        <w:rPr>
+          <w:rFonts w:eastAsiaTheme="minorHAnsi" w:cstheme="minorHAnsi"/>
+          <w:lang w:val="es-AR" w:eastAsia="en-US"/>
+        </w:rPr>
+        <w:t>…………………………………………………………………59</w:t>
+      </w:r>
+    </w:p>
+    <w:p>
+      <w:pPr>
+        <w:spacing w:after="0" w:line="240" w:lineRule="auto"/>
+        <w:rPr>
+          <w:rFonts w:eastAsiaTheme="minorHAnsi" w:cstheme="minorHAnsi"/>
+          <w:lang w:val="es-AR" w:eastAsia="en-US"/>
+        </w:rPr>
+      </w:pPr>
+      <w:r>
+        <w:rPr>
+          <w:rFonts w:eastAsiaTheme="minorHAnsi" w:cstheme="minorHAnsi"/>
+          <w:lang w:val="es-AR" w:eastAsia="en-US"/>
+        </w:rPr>
+        <w:t>FIGURA 5.6: BASE DE DATOS DE IMAGE TARGET CREADAS</w:t>
+      </w:r>
+      <w:r>
+        <w:rPr>
+          <w:rFonts w:eastAsiaTheme="minorHAnsi" w:cstheme="minorHAnsi"/>
+          <w:lang w:val="es-AR" w:eastAsia="en-US"/>
+        </w:rPr>
+        <w:t>……………………………………………………59</w:t>
+      </w:r>
+    </w:p>
+    <w:p>
+      <w:pPr>
+        <w:spacing w:after="0" w:line="240" w:lineRule="auto"/>
+        <w:rPr>
+          <w:rFonts w:eastAsiaTheme="minorHAnsi" w:cstheme="minorHAnsi"/>
+          <w:lang w:val="es-AR" w:eastAsia="en-US"/>
+        </w:rPr>
+      </w:pPr>
+      <w:r>
+        <w:rPr>
+          <w:rFonts w:eastAsiaTheme="minorHAnsi" w:cstheme="minorHAnsi"/>
+          <w:lang w:val="es-AR" w:eastAsia="en-US"/>
+        </w:rPr>
+        <w:t>FIGURA 5.7: INICIO INSTALACIÓN BLENDER</w:t>
+      </w:r>
+      <w:r>
+        <w:rPr>
+          <w:rFonts w:eastAsiaTheme="minorHAnsi" w:cstheme="minorHAnsi"/>
+          <w:lang w:val="es-AR" w:eastAsia="en-US"/>
+        </w:rPr>
+        <w:t>…………………………………………………………………………..60</w:t>
+      </w:r>
+    </w:p>
+    <w:p>
+      <w:pPr>
+        <w:spacing w:after="0" w:line="240" w:lineRule="auto"/>
+        <w:rPr>
+          <w:rFonts w:eastAsiaTheme="minorHAnsi" w:cstheme="minorHAnsi"/>
+          <w:lang w:val="es-AR" w:eastAsia="en-US"/>
+        </w:rPr>
+      </w:pPr>
+      <w:r>
+        <w:rPr>
+          <w:rFonts w:eastAsiaTheme="minorHAnsi" w:cstheme="minorHAnsi"/>
+          <w:lang w:val="es-AR" w:eastAsia="en-US"/>
+        </w:rPr>
+        <w:t>FIGURA 5.8: CONFIGURACIÓN DE BLENDER</w:t>
+      </w:r>
+      <w:r>
+        <w:rPr>
+          <w:rFonts w:eastAsiaTheme="minorHAnsi" w:cstheme="minorHAnsi"/>
+          <w:lang w:val="es-AR" w:eastAsia="en-US"/>
+        </w:rPr>
+        <w:t>…………………………………………………………………………</w:t>
+      </w:r>
+      <w:r>
+        <w:rPr>
+          <w:rFonts w:eastAsiaTheme="minorHAnsi" w:cstheme="minorHAnsi"/>
+          <w:lang w:val="es-AR" w:eastAsia="en-US"/>
+        </w:rPr>
+        <w:t>.61</w:t>
+      </w:r>
+    </w:p>
+    <w:p>
+      <w:pPr>
+        <w:spacing w:after="0" w:line="240" w:lineRule="auto"/>
+        <w:rPr>
+          <w:rFonts w:eastAsiaTheme="minorHAnsi" w:cstheme="minorHAnsi"/>
+          <w:lang w:val="es-AR" w:eastAsia="en-US"/>
+        </w:rPr>
+      </w:pPr>
+      <w:r>
+        <w:rPr>
+          <w:rFonts w:eastAsiaTheme="minorHAnsi" w:cstheme="minorHAnsi"/>
+          <w:lang w:val="es-AR" w:eastAsia="en-US"/>
+        </w:rPr>
+        <w:t>FIGURA 5.9: ELECCIÓN DEL LUGAR DE INSTALACIÓN DE BLENDER</w:t>
+      </w:r>
+      <w:r>
+        <w:rPr>
+          <w:rFonts w:eastAsiaTheme="minorHAnsi" w:cstheme="minorHAnsi"/>
+          <w:lang w:val="es-AR" w:eastAsia="en-US"/>
+        </w:rPr>
+        <w:t>……………………………………….61</w:t>
+      </w:r>
+    </w:p>
+    <w:p>
+      <w:pPr>
+        <w:spacing w:after="0" w:line="240" w:lineRule="auto"/>
+        <w:rPr>
+          <w:rFonts w:eastAsiaTheme="minorHAnsi" w:cstheme="minorHAnsi"/>
+          <w:lang w:val="es-AR" w:eastAsia="en-US"/>
+        </w:rPr>
+      </w:pPr>
+      <w:r>
+        <w:rPr>
+          <w:rFonts w:eastAsiaTheme="minorHAnsi" w:cstheme="minorHAnsi"/>
+          <w:lang w:val="es-AR" w:eastAsia="en-US"/>
+        </w:rPr>
+        <w:t>FIGURA 5.10: INTERFAZ DE BLENDER</w:t>
+      </w:r>
+      <w:r>
+        <w:rPr>
+          <w:rFonts w:eastAsiaTheme="minorHAnsi" w:cstheme="minorHAnsi"/>
+          <w:lang w:val="es-AR" w:eastAsia="en-US"/>
+        </w:rPr>
+        <w:t>……………………………………………………………………………………62</w:t>
+      </w:r>
+    </w:p>
+    <w:p>
+      <w:pPr>
+        <w:spacing w:after="0" w:line="240" w:lineRule="auto"/>
+        <w:rPr>
+          <w:rFonts w:eastAsiaTheme="minorHAnsi" w:cstheme="minorHAnsi"/>
+          <w:lang w:val="es-AR" w:eastAsia="en-US"/>
+        </w:rPr>
+      </w:pPr>
+      <w:r>
+        <w:rPr>
+          <w:rFonts w:eastAsiaTheme="minorHAnsi" w:cstheme="minorHAnsi"/>
+          <w:lang w:val="es-AR" w:eastAsia="en-US"/>
+        </w:rPr>
+        <w:t>FIGURA 5.11: INICIO DE INSTALACIÓN DE GIMP</w:t>
+      </w:r>
+      <w:r>
+        <w:rPr>
+          <w:rFonts w:eastAsiaTheme="minorHAnsi" w:cstheme="minorHAnsi"/>
+          <w:lang w:val="es-AR" w:eastAsia="en-US"/>
+        </w:rPr>
+        <w:t>…………………………………………………………………...62</w:t>
+      </w:r>
+    </w:p>
+    <w:p>
+      <w:pPr>
+        <w:spacing w:after="0" w:line="240" w:lineRule="auto"/>
+        <w:rPr>
+          <w:rFonts w:eastAsiaTheme="minorHAnsi" w:cstheme="minorHAnsi"/>
+          <w:lang w:val="es-AR" w:eastAsia="en-US"/>
+        </w:rPr>
+      </w:pPr>
+      <w:r>
+        <w:rPr>
+          <w:rFonts w:eastAsiaTheme="minorHAnsi" w:cstheme="minorHAnsi"/>
+          <w:lang w:val="es-AR" w:eastAsia="en-US"/>
+        </w:rPr>
+        <w:t>FIGURA</w:t>
+      </w:r>
+      <w:r>
+        <w:rPr>
+          <w:rFonts w:eastAsiaTheme="minorHAnsi" w:cstheme="minorHAnsi"/>
+          <w:lang w:val="es-AR" w:eastAsia="en-US"/>
+        </w:rPr>
+        <w:t xml:space="preserve"> </w:t>
+      </w:r>
+      <w:r>
+        <w:rPr>
+          <w:rFonts w:eastAsiaTheme="minorHAnsi" w:cstheme="minorHAnsi"/>
+          <w:lang w:val="es-AR" w:eastAsia="en-US"/>
+        </w:rPr>
+        <w:t>5.12: CONFIGURACIÓN DE GIMP</w:t>
+      </w:r>
+      <w:r>
+        <w:rPr>
+          <w:rFonts w:eastAsiaTheme="minorHAnsi" w:cstheme="minorHAnsi"/>
+          <w:lang w:val="es-AR" w:eastAsia="en-US"/>
+        </w:rPr>
+        <w:t>………………………………………………………………………………63</w:t>
+      </w:r>
+    </w:p>
+    <w:p>
+      <w:pPr>
+        <w:spacing w:after="0" w:line="240" w:lineRule="auto"/>
+        <w:rPr>
+          <w:rFonts w:eastAsiaTheme="minorHAnsi" w:cstheme="minorHAnsi"/>
+          <w:lang w:val="es-AR" w:eastAsia="en-US"/>
+        </w:rPr>
+      </w:pPr>
+      <w:r>
+        <w:rPr>
+          <w:rFonts w:eastAsiaTheme="minorHAnsi" w:cstheme="minorHAnsi"/>
+          <w:lang w:val="es-AR" w:eastAsia="en-US"/>
+        </w:rPr>
+        <w:t>FIGURA 5.13: INTERFAZ DE GIMP</w:t>
+      </w:r>
+      <w:r>
+        <w:rPr>
+          <w:rFonts w:eastAsiaTheme="minorHAnsi" w:cstheme="minorHAnsi"/>
+          <w:lang w:val="es-AR" w:eastAsia="en-US"/>
+        </w:rPr>
+        <w:t>……………………………………………………………</w:t>
+      </w:r>
+      <w:r>
+        <w:rPr>
+          <w:rFonts w:eastAsiaTheme="minorHAnsi" w:cstheme="minorHAnsi"/>
+          <w:lang w:val="es-AR" w:eastAsia="en-US"/>
+        </w:rPr>
+        <w:t>…………………………….63</w:t>
+      </w:r>
+    </w:p>
+    <w:p>
+      <w:pPr>
+        <w:spacing w:after="0" w:line="240" w:lineRule="auto"/>
+        <w:rPr>
+          <w:rFonts w:eastAsiaTheme="minorHAnsi" w:cstheme="minorHAnsi"/>
+          <w:lang w:val="es-AR" w:eastAsia="en-US"/>
+        </w:rPr>
+      </w:pPr>
+      <w:r>
+        <w:rPr>
+          <w:rFonts w:eastAsiaTheme="minorHAnsi" w:cstheme="minorHAnsi"/>
+          <w:lang w:val="es-AR" w:eastAsia="en-US"/>
+        </w:rPr>
+        <w:t>FIGURA 5.14: INICIO DE INSTALACIÓN DE UNITY 3D</w:t>
+      </w:r>
+      <w:r>
+        <w:rPr>
+          <w:rFonts w:eastAsiaTheme="minorHAnsi" w:cstheme="minorHAnsi"/>
+          <w:lang w:val="es-AR" w:eastAsia="en-US"/>
+        </w:rPr>
+        <w:t>……………………………………………………………..64</w:t>
+      </w:r>
+    </w:p>
+    <w:p>
+      <w:pPr>
+        <w:spacing w:after="0" w:line="240" w:lineRule="auto"/>
+        <w:rPr>
+          <w:rFonts w:eastAsiaTheme="minorHAnsi" w:cstheme="minorHAnsi"/>
+          <w:lang w:val="es-AR" w:eastAsia="en-US"/>
+        </w:rPr>
+      </w:pPr>
+      <w:r>
+        <w:rPr>
+          <w:rFonts w:eastAsiaTheme="minorHAnsi" w:cstheme="minorHAnsi"/>
+          <w:lang w:val="es-AR" w:eastAsia="en-US"/>
+        </w:rPr>
+        <w:t>FIGURA 5.15: CONFIGURACIÓN DE UNITY 3D</w:t>
+      </w:r>
+      <w:r>
+        <w:rPr>
+          <w:rFonts w:eastAsiaTheme="minorHAnsi" w:cstheme="minorHAnsi"/>
+          <w:lang w:val="es-AR" w:eastAsia="en-US"/>
+        </w:rPr>
+        <w:t>……………………………………………………………………….65</w:t>
+      </w:r>
+    </w:p>
+    <w:p>
+      <w:pPr>
+        <w:spacing w:after="0" w:line="240" w:lineRule="auto"/>
+        <w:rPr>
+          <w:rFonts w:eastAsiaTheme="minorHAnsi" w:cstheme="minorHAnsi"/>
+          <w:lang w:val="es-AR" w:eastAsia="en-US"/>
+        </w:rPr>
+      </w:pPr>
+      <w:r>
+        <w:rPr>
+          <w:rFonts w:eastAsiaTheme="minorHAnsi" w:cstheme="minorHAnsi"/>
+          <w:lang w:val="es-AR" w:eastAsia="en-US"/>
+        </w:rPr>
+        <w:t>FIGURA 5.16: ELECCIÓN DEL LUGAR DE INSTALACIÓN DE UNITY 3D</w:t>
+      </w:r>
+      <w:r>
+        <w:rPr>
+          <w:rFonts w:eastAsiaTheme="minorHAnsi" w:cstheme="minorHAnsi"/>
+          <w:lang w:val="es-AR" w:eastAsia="en-US"/>
+        </w:rPr>
+        <w:t>…………………………………....65</w:t>
+      </w:r>
+    </w:p>
+    <w:p>
+      <w:pPr>
+        <w:spacing w:after="0" w:line="240" w:lineRule="auto"/>
+        <w:rPr>
+          <w:rFonts w:eastAsiaTheme="minorHAnsi" w:cstheme="minorHAnsi"/>
+          <w:lang w:val="es-AR" w:eastAsia="en-US"/>
+        </w:rPr>
+      </w:pPr>
+      <w:r>
+        <w:rPr>
+          <w:rFonts w:eastAsiaTheme="minorHAnsi" w:cstheme="minorHAnsi"/>
+          <w:lang w:val="es-AR" w:eastAsia="en-US"/>
+        </w:rPr>
+        <w:t>FIGURA 5.17: ELECCIÓN DE LICENCIA</w:t>
+      </w:r>
+      <w:r>
+        <w:rPr>
+          <w:rFonts w:eastAsiaTheme="minorHAnsi" w:cstheme="minorHAnsi"/>
+          <w:lang w:val="es-AR" w:eastAsia="en-US"/>
+        </w:rPr>
+        <w:t>…………………………………………………………………………………..66</w:t>
+      </w:r>
+    </w:p>
+    <w:p>
+      <w:pPr>
+        <w:spacing w:after="0" w:line="240" w:lineRule="auto"/>
+        <w:rPr>
+          <w:rFonts w:eastAsiaTheme="minorHAnsi" w:cstheme="minorHAnsi"/>
+          <w:lang w:val="es-AR" w:eastAsia="en-US"/>
+        </w:rPr>
+      </w:pPr>
+      <w:r>
+        <w:rPr>
+          <w:rFonts w:eastAsiaTheme="minorHAnsi" w:cstheme="minorHAnsi"/>
+          <w:lang w:val="es-AR" w:eastAsia="en-US"/>
+        </w:rPr>
+        <w:t>FIGURA 5.18: REGISTRACIÓN EN UNITY 3D</w:t>
+      </w:r>
+      <w:r>
+        <w:rPr>
+          <w:rFonts w:eastAsiaTheme="minorHAnsi" w:cstheme="minorHAnsi"/>
+          <w:lang w:val="es-AR" w:eastAsia="en-US"/>
+        </w:rPr>
+        <w:t>………………………………………………………………………….66</w:t>
+      </w:r>
+    </w:p>
+    <w:p>
+      <w:pPr>
+        <w:spacing w:after="0" w:line="240" w:lineRule="auto"/>
+        <w:rPr>
+          <w:rFonts w:eastAsiaTheme="minorHAnsi" w:cstheme="minorHAnsi"/>
+          <w:lang w:val="es-AR" w:eastAsia="en-US"/>
+        </w:rPr>
+      </w:pPr>
+      <w:r>
+        <w:rPr>
+          <w:rFonts w:eastAsiaTheme="minorHAnsi" w:cstheme="minorHAnsi"/>
+          <w:lang w:val="es-AR" w:eastAsia="en-US"/>
+        </w:rPr>
+        <w:t>FIGURA 5.19: INICIO DE UNITY 3D</w:t>
+      </w:r>
+      <w:r>
+        <w:rPr>
+          <w:rFonts w:eastAsiaTheme="minorHAnsi" w:cstheme="minorHAnsi"/>
+          <w:lang w:val="es-AR" w:eastAsia="en-US"/>
+        </w:rPr>
+        <w:t>……………………………………………………………………………………….67</w:t>
+      </w:r>
+    </w:p>
+    <w:p>
+      <w:pPr>
+        <w:spacing w:after="0" w:line="240" w:lineRule="auto"/>
+        <w:rPr>
+          <w:rFonts w:eastAsiaTheme="minorHAnsi" w:cstheme="minorHAnsi"/>
+          <w:lang w:val="es-AR" w:eastAsia="en-US"/>
+        </w:rPr>
+      </w:pPr>
+      <w:r>
+        <w:rPr>
+          <w:rFonts w:eastAsiaTheme="minorHAnsi" w:cstheme="minorHAnsi"/>
+          <w:lang w:val="es-AR" w:eastAsia="en-US"/>
+        </w:rPr>
+        <w:t>FIGURA 5.20: INTERFAZ DE CONFIGURACIÓN DEL SDK DE ANDROID</w:t>
+      </w:r>
+      <w:r>
+        <w:rPr>
+          <w:rFonts w:eastAsiaTheme="minorHAnsi" w:cstheme="minorHAnsi"/>
+          <w:lang w:val="es-AR" w:eastAsia="en-US"/>
+        </w:rPr>
+        <w:t>…………………………………..68</w:t>
+      </w:r>
+    </w:p>
+    <w:p>
+      <w:pPr>
+        <w:spacing w:after="0" w:line="240" w:lineRule="auto"/>
+        <w:rPr>
+          <w:rFonts w:eastAsiaTheme="minorHAnsi" w:cstheme="minorHAnsi"/>
+          <w:lang w:val="es-AR" w:eastAsia="en-US"/>
+        </w:rPr>
+      </w:pPr>
+      <w:r>
+        <w:rPr>
+          <w:rFonts w:eastAsiaTheme="minorHAnsi" w:cstheme="minorHAnsi"/>
+          <w:lang w:val="es-AR" w:eastAsia="en-US"/>
+        </w:rPr>
+        <w:t>FIGURA 5.21: INSTALACIÓN DE PACKEGE</w:t>
+      </w:r>
+      <w:r>
+        <w:rPr>
+          <w:rFonts w:eastAsiaTheme="minorHAnsi" w:cstheme="minorHAnsi"/>
+          <w:lang w:val="es-AR" w:eastAsia="en-US"/>
+        </w:rPr>
+        <w:t>……………………………………………………………………………69</w:t>
+      </w:r>
+    </w:p>
+    <w:p>
+      <w:pPr>
+        <w:spacing w:after="0" w:line="240" w:lineRule="auto"/>
+        <w:rPr>
+          <w:rFonts w:eastAsiaTheme="minorHAnsi" w:cstheme="minorHAnsi"/>
+          <w:lang w:val="es-AR" w:eastAsia="en-US"/>
+        </w:rPr>
+      </w:pPr>
+      <w:r>
+        <w:rPr>
+          <w:rFonts w:eastAsiaTheme="minorHAnsi" w:cstheme="minorHAnsi"/>
+          <w:lang w:val="es-AR" w:eastAsia="en-US"/>
+        </w:rPr>
+        <w:t>FIGURA 5.22: INTERFAZ DE INSTALACIÓN DE VISUAL STUDIO 2010</w:t>
+      </w:r>
+      <w:r>
+        <w:rPr>
+          <w:rFonts w:eastAsiaTheme="minorHAnsi" w:cstheme="minorHAnsi"/>
+          <w:lang w:val="es-AR" w:eastAsia="en-US"/>
+        </w:rPr>
+        <w:t>……………………………………70</w:t>
+      </w:r>
+    </w:p>
+    <w:p>
+      <w:pPr>
+        <w:spacing w:after="0" w:line="240" w:lineRule="auto"/>
+        <w:rPr>
+          <w:rFonts w:eastAsiaTheme="minorHAnsi" w:cstheme="minorHAnsi"/>
+          <w:lang w:val="es-AR" w:eastAsia="en-US"/>
+        </w:rPr>
+      </w:pPr>
+      <w:r>
+        <w:rPr>
+          <w:rFonts w:eastAsiaTheme="minorHAnsi" w:cstheme="minorHAnsi"/>
+          <w:lang w:val="es-AR" w:eastAsia="en-US"/>
+        </w:rPr>
+        <w:lastRenderedPageBreak/>
+        <w:t>FIGURA 5.23: ACEPTACIÓN DE LICENCIA DE PRODUCTO</w:t>
+      </w:r>
+      <w:r>
+        <w:rPr>
+          <w:rFonts w:eastAsiaTheme="minorHAnsi" w:cstheme="minorHAnsi"/>
+          <w:lang w:val="es-AR" w:eastAsia="en-US"/>
+        </w:rPr>
+        <w:t>……………………………………………………70</w:t>
+      </w:r>
+    </w:p>
+    <w:p>
+      <w:pPr>
+        <w:spacing w:after="0" w:line="240" w:lineRule="auto"/>
+        <w:rPr>
+          <w:rFonts w:eastAsiaTheme="minorHAnsi" w:cstheme="minorHAnsi"/>
+          <w:lang w:val="es-AR" w:eastAsia="en-US"/>
+        </w:rPr>
+      </w:pPr>
+      <w:r>
+        <w:rPr>
+          <w:rFonts w:eastAsiaTheme="minorHAnsi" w:cstheme="minorHAnsi"/>
+          <w:lang w:val="es-AR" w:eastAsia="en-US"/>
+        </w:rPr>
+        <w:t>FIGURA 5.24: CONFIGURACIÓN DE VISUAL STUDIO 2010</w:t>
+      </w:r>
+      <w:r>
+        <w:rPr>
+          <w:rFonts w:eastAsiaTheme="minorHAnsi" w:cstheme="minorHAnsi"/>
+          <w:lang w:val="es-AR" w:eastAsia="en-US"/>
+        </w:rPr>
+        <w:t>…………………………………………………..71</w:t>
+      </w:r>
+    </w:p>
+    <w:p>
+      <w:pPr>
+        <w:spacing w:after="0" w:line="240" w:lineRule="auto"/>
+        <w:rPr>
+          <w:rFonts w:eastAsiaTheme="minorHAnsi" w:cstheme="minorHAnsi"/>
+          <w:lang w:val="es-AR" w:eastAsia="en-US"/>
+        </w:rPr>
+      </w:pPr>
+      <w:r>
+        <w:rPr>
+          <w:rFonts w:eastAsiaTheme="minorHAnsi" w:cstheme="minorHAnsi"/>
+          <w:lang w:val="es-AR" w:eastAsia="en-US"/>
+        </w:rPr>
+        <w:t>FIGURA 5.25: PROCESO DE INSTALACIÓN DE VISUAL STUDIO 2010</w:t>
+      </w:r>
+      <w:r>
+        <w:rPr>
+          <w:rFonts w:eastAsiaTheme="minorHAnsi" w:cstheme="minorHAnsi"/>
+          <w:lang w:val="es-AR" w:eastAsia="en-US"/>
+        </w:rPr>
+        <w:t>……………………………………71</w:t>
+      </w:r>
+    </w:p>
+    <w:p>
+      <w:pPr>
+        <w:spacing w:after="0" w:line="240" w:lineRule="auto"/>
+        <w:rPr>
+          <w:rFonts w:eastAsiaTheme="minorHAnsi" w:cstheme="minorHAnsi"/>
+          <w:lang w:val="es-AR" w:eastAsia="en-US"/>
+        </w:rPr>
+      </w:pPr>
+      <w:r>
+        <w:rPr>
+          <w:rFonts w:eastAsiaTheme="minorHAnsi" w:cstheme="minorHAnsi"/>
+          <w:lang w:val="es-AR" w:eastAsia="en-US"/>
+        </w:rPr>
+        <w:t>FIGURA 5.26: SOLICITUD DE REINICIO DE SISTEMA</w:t>
+      </w:r>
+      <w:r>
+        <w:rPr>
+          <w:rFonts w:eastAsiaTheme="minorHAnsi" w:cstheme="minorHAnsi"/>
+          <w:lang w:val="es-AR" w:eastAsia="en-US"/>
+        </w:rPr>
+        <w:t>…………………………………………………………….71</w:t>
+      </w:r>
+    </w:p>
+    <w:p>
+      <w:pPr>
+        <w:spacing w:after="0" w:line="240" w:lineRule="auto"/>
+        <w:rPr>
+          <w:rFonts w:eastAsiaTheme="minorHAnsi" w:cstheme="minorHAnsi"/>
+          <w:lang w:val="es-AR" w:eastAsia="en-US"/>
+        </w:rPr>
+      </w:pPr>
+      <w:r>
+        <w:rPr>
+          <w:rFonts w:eastAsiaTheme="minorHAnsi" w:cstheme="minorHAnsi"/>
+          <w:lang w:val="es-AR" w:eastAsia="en-US"/>
+        </w:rPr>
+        <w:t>FIGURA 5.27: INTERFAZ DE VISUAL STUDIO 2010</w:t>
+      </w:r>
+      <w:r>
+        <w:rPr>
+          <w:rFonts w:eastAsiaTheme="minorHAnsi" w:cstheme="minorHAnsi"/>
+          <w:lang w:val="es-AR" w:eastAsia="en-US"/>
+        </w:rPr>
+        <w:t>……………………………………………………………….72</w:t>
+      </w:r>
+    </w:p>
+    <w:p>
+      <w:pPr>
+        <w:contextualSpacing/>
+        <w:rPr>
+          <w:rFonts w:cstheme="minorHAnsi"/>
+        </w:rPr>
+      </w:pPr>
+      <w:r>
+        <w:rPr>
+          <w:rFonts w:cstheme="minorHAnsi"/>
+        </w:rPr>
+        <w:t>FIGURA 6.1: DIAGRAM DE ACTORES………………………………………………………………………</w:t>
+      </w:r>
+      <w:r>
+        <w:rPr>
+          <w:rFonts w:cstheme="minorHAnsi"/>
+        </w:rPr>
+        <w:t>…………..</w:t>
+      </w:r>
+      <w:r>
+        <w:rPr>
+          <w:rFonts w:cstheme="minorHAnsi"/>
+        </w:rPr>
+        <w:t>78</w:t>
+      </w:r>
+    </w:p>
+    <w:p>
+      <w:pPr>
+        <w:contextualSpacing/>
+        <w:rPr>
+          <w:rFonts w:cstheme="minorHAnsi"/>
+        </w:rPr>
+      </w:pPr>
+      <w:r>
+        <w:rPr>
+          <w:rFonts w:cstheme="minorHAnsi"/>
+        </w:rPr>
+        <w:t>FIGURA 6.2 DIAGRAMA DE CASO DE USO DEL SISTEMA DE GESTIÓN DE PEDIDO</w:t>
+      </w:r>
+      <w:r>
+        <w:rPr>
+          <w:rFonts w:cstheme="minorHAnsi"/>
+        </w:rPr>
+        <w:t>………………79</w:t>
+      </w:r>
+    </w:p>
+    <w:p>
+      <w:pPr>
+        <w:contextualSpacing/>
+        <w:jc w:val="both"/>
+        <w:rPr>
+          <w:rFonts w:cstheme="minorHAnsi"/>
+        </w:rPr>
+      </w:pPr>
+      <w:r>
+        <w:rPr>
+          <w:rFonts w:cstheme="minorHAnsi"/>
+        </w:rPr>
+        <w:t>FIGURA 6.3 DIAGRAMA DE CASO DE USO DEL SISTEMA DE ATENCIÓN AUMENTADA</w:t>
+      </w:r>
+      <w:r>
+        <w:rPr>
+          <w:rFonts w:cstheme="minorHAnsi"/>
+        </w:rPr>
+        <w:t>…………80</w:t>
+      </w:r>
+    </w:p>
+    <w:p>
+      <w:pPr>
+        <w:spacing w:after="0" w:line="240" w:lineRule="auto"/>
+        <w:contextualSpacing/>
+        <w:rPr>
+          <w:rFonts w:eastAsia="Times New Roman" w:cstheme="minorHAnsi"/>
+          <w:bCs/>
+          <w:lang w:eastAsia="es-AR"/>
+        </w:rPr>
+      </w:pPr>
+      <w:r>
+        <w:rPr>
+          <w:rFonts w:eastAsia="Times New Roman" w:cstheme="minorHAnsi"/>
+          <w:bCs/>
+          <w:lang w:eastAsia="es-AR"/>
+        </w:rPr>
+        <w:t>FIGURA 6.4 ARQUITECTURA DE LA APLICACIÓN DEL PROYECTO PRESENTE</w:t>
+      </w:r>
+      <w:r>
+        <w:rPr>
+          <w:rFonts w:eastAsia="Times New Roman" w:cstheme="minorHAnsi"/>
+          <w:bCs/>
+          <w:lang w:eastAsia="es-AR"/>
+        </w:rPr>
+        <w:t>………………………..88</w:t>
+      </w:r>
+    </w:p>
+    <w:p>
+      <w:pPr>
+        <w:spacing w:after="0" w:line="240" w:lineRule="auto"/>
+        <w:contextualSpacing/>
+        <w:rPr>
+          <w:rFonts w:eastAsia="Times New Roman" w:cstheme="minorHAnsi"/>
+          <w:bCs/>
+          <w:lang w:eastAsia="es-AR"/>
+        </w:rPr>
+      </w:pPr>
+      <w:r>
+        <w:rPr>
+          <w:rFonts w:eastAsia="Times New Roman" w:cstheme="minorHAnsi"/>
+          <w:bCs/>
+          <w:lang w:eastAsia="es-AR"/>
+        </w:rPr>
+        <w:t>FIGURA 6.5 DICCIONARIO DE DATOS</w:t>
+      </w:r>
+      <w:r>
+        <w:rPr>
+          <w:rFonts w:eastAsia="Times New Roman" w:cstheme="minorHAnsi"/>
+          <w:bCs/>
+          <w:lang w:eastAsia="es-AR"/>
+        </w:rPr>
+        <w:t>………………………………………………………………………………….89</w:t>
+      </w:r>
+    </w:p>
+    <w:p>
+      <w:pPr>
+        <w:spacing w:after="0" w:line="240" w:lineRule="auto"/>
+        <w:rPr>
+          <w:rFonts w:eastAsia="Times New Roman" w:cstheme="minorHAnsi"/>
+          <w:bCs/>
+          <w:lang w:eastAsia="es-AR"/>
+        </w:rPr>
+      </w:pPr>
+      <w:r>
+        <w:rPr>
+          <w:rFonts w:eastAsia="Times New Roman" w:cstheme="minorHAnsi"/>
+          <w:bCs/>
+          <w:lang w:eastAsia="es-AR"/>
+        </w:rPr>
+        <w:t>FIGURA 6.6 DIAGRAMA DE ENTIDAD-RELACIÓN</w:t>
+      </w:r>
+      <w:r>
+        <w:rPr>
+          <w:rFonts w:eastAsia="Times New Roman" w:cstheme="minorHAnsi"/>
+          <w:bCs/>
+          <w:lang w:eastAsia="es-AR"/>
+        </w:rPr>
+        <w:t>…………………………………………………………………89</w:t>
+      </w:r>
+    </w:p>
+    <w:p>
+      <w:pPr>
+        <w:spacing w:after="0" w:line="240" w:lineRule="auto"/>
+        <w:rPr>
+          <w:rFonts w:eastAsia="Times New Roman" w:cstheme="minorHAnsi"/>
+          <w:bCs/>
+          <w:lang w:eastAsia="es-AR"/>
+        </w:rPr>
+      </w:pPr>
+      <w:r>
+        <w:rPr>
+          <w:rFonts w:eastAsia="Times New Roman" w:cstheme="minorHAnsi"/>
+          <w:bCs/>
+          <w:lang w:eastAsia="es-AR"/>
+        </w:rPr>
+        <w:t>FIGURA 6.7 DIAGRAMA DE BASE DE DATOS</w:t>
+      </w:r>
+      <w:r>
+        <w:rPr>
+          <w:rFonts w:eastAsia="Times New Roman" w:cstheme="minorHAnsi"/>
+          <w:bCs/>
+          <w:lang w:eastAsia="es-AR"/>
+        </w:rPr>
+        <w:t>………………………………………………………………………..90</w:t>
+      </w:r>
+    </w:p>
+    <w:p>
+      <w:pPr>
+        <w:spacing w:after="0" w:line="240" w:lineRule="auto"/>
+        <w:rPr>
+          <w:rFonts w:eastAsia="Times New Roman" w:cstheme="minorHAnsi"/>
+          <w:bCs/>
+          <w:lang w:eastAsia="es-AR"/>
+        </w:rPr>
+      </w:pPr>
+      <w:r>
+        <w:rPr>
+          <w:rFonts w:eastAsia="Times New Roman" w:cstheme="minorHAnsi"/>
+          <w:bCs/>
+          <w:lang w:eastAsia="es-AR"/>
+        </w:rPr>
+        <w:t>FIGURA 6.8 DIAGRAMA DE CLASES</w:t>
+      </w:r>
+      <w:r>
+        <w:rPr>
+          <w:rFonts w:eastAsia="Times New Roman" w:cstheme="minorHAnsi"/>
+          <w:bCs/>
+          <w:lang w:eastAsia="es-AR"/>
+        </w:rPr>
+        <w:t>……………………………………………………………………………………..90</w:t>
+      </w:r>
+    </w:p>
+    <w:p>
+      <w:pPr>
+        <w:spacing w:after="0" w:line="240" w:lineRule="auto"/>
+        <w:rPr>
+          <w:rFonts w:eastAsia="Times New Roman" w:cstheme="minorHAnsi"/>
+          <w:bCs/>
+          <w:lang w:eastAsia="es-AR"/>
+        </w:rPr>
+      </w:pPr>
+      <w:r>
+        <w:rPr>
+          <w:rFonts w:eastAsia="Times New Roman" w:cstheme="minorHAnsi"/>
+          <w:bCs/>
+          <w:lang w:eastAsia="es-AR"/>
+        </w:rPr>
+        <w:t>FIGURA 6.9 DIAGRAMA DE SECUENCIA LOGIN</w:t>
+      </w:r>
+      <w:r>
+        <w:rPr>
+          <w:rFonts w:eastAsia="Times New Roman" w:cstheme="minorHAnsi"/>
+          <w:bCs/>
+          <w:lang w:eastAsia="es-AR"/>
+        </w:rPr>
+        <w:t>……………………………………………………………………91</w:t>
+      </w:r>
+    </w:p>
+    <w:p>
+      <w:pPr>
+        <w:spacing w:after="0" w:line="240" w:lineRule="auto"/>
+        <w:rPr>
+          <w:rFonts w:eastAsia="Times New Roman" w:cstheme="minorHAnsi"/>
+          <w:bCs/>
+          <w:lang w:eastAsia="es-AR"/>
+        </w:rPr>
+      </w:pPr>
+      <w:r>
+        <w:rPr>
+          <w:rFonts w:eastAsia="Times New Roman" w:cstheme="minorHAnsi"/>
+          <w:bCs/>
+          <w:lang w:eastAsia="es-AR"/>
+        </w:rPr>
+        <w:t>FIGURA 6.10 DIAGRAMA DE SECUENCIA CONSULTAR PEDIDO</w:t>
+      </w:r>
+      <w:r>
+        <w:rPr>
+          <w:rFonts w:eastAsia="Times New Roman" w:cstheme="minorHAnsi"/>
+          <w:bCs/>
+          <w:lang w:eastAsia="es-AR"/>
+        </w:rPr>
+        <w:t>…………………………………………..92</w:t>
+      </w:r>
+    </w:p>
+    <w:p>
+      <w:pPr>
+        <w:spacing w:after="0" w:line="240" w:lineRule="auto"/>
+        <w:rPr>
+          <w:rFonts w:eastAsia="Times New Roman" w:cstheme="minorHAnsi"/>
+          <w:bCs/>
+          <w:lang w:eastAsia="es-AR"/>
+        </w:rPr>
+      </w:pPr>
+      <w:r>
+        <w:rPr>
+          <w:rFonts w:eastAsia="Times New Roman" w:cstheme="minorHAnsi"/>
+          <w:bCs/>
+          <w:lang w:eastAsia="es-AR"/>
+        </w:rPr>
+        <w:t>FIGURA 6.11 DIAGRAMA DE SECUENCIA IMPRIMIR CONSULTA PEDIDO</w:t>
+      </w:r>
+      <w:r>
+        <w:rPr>
+          <w:rFonts w:eastAsia="Times New Roman" w:cstheme="minorHAnsi"/>
+          <w:bCs/>
+          <w:lang w:eastAsia="es-AR"/>
+        </w:rPr>
+        <w:t>…………………………….92</w:t>
+      </w:r>
+    </w:p>
+    <w:p>
+      <w:pPr>
+        <w:spacing w:after="0" w:line="240" w:lineRule="auto"/>
+        <w:rPr>
+          <w:rFonts w:eastAsia="Times New Roman" w:cstheme="minorHAnsi"/>
+          <w:bCs/>
+          <w:lang w:eastAsia="es-AR"/>
+        </w:rPr>
+      </w:pPr>
+      <w:r>
+        <w:rPr>
+          <w:rFonts w:eastAsia="Times New Roman" w:cstheme="minorHAnsi"/>
+          <w:bCs/>
+          <w:lang w:eastAsia="es-AR"/>
+        </w:rPr>
+        <w:t>FIGURA 6.12 DIAGRAMA DE SECUENCIA AGREGAR VIDEO</w:t>
+      </w:r>
+      <w:r>
+        <w:rPr>
+          <w:rFonts w:eastAsia="Times New Roman" w:cstheme="minorHAnsi"/>
+          <w:bCs/>
+          <w:lang w:eastAsia="es-AR"/>
+        </w:rPr>
+        <w:t>…………………………………………………93</w:t>
+      </w:r>
+    </w:p>
+    <w:p>
+      <w:pPr>
+        <w:spacing w:after="0" w:line="240" w:lineRule="auto"/>
+        <w:rPr>
+          <w:rFonts w:eastAsia="Times New Roman" w:cstheme="minorHAnsi"/>
+          <w:bCs/>
+          <w:lang w:eastAsia="es-AR"/>
+        </w:rPr>
+      </w:pPr>
+      <w:r>
+        <w:rPr>
+          <w:rFonts w:eastAsia="Times New Roman" w:cstheme="minorHAnsi"/>
+          <w:bCs/>
+          <w:lang w:eastAsia="es-AR"/>
+        </w:rPr>
+        <w:t>FIGURA 6.13 DIAGRAMA DE SECUENCIA CARGAR VIDEO</w:t>
+      </w:r>
+      <w:r>
+        <w:rPr>
+          <w:rFonts w:eastAsia="Times New Roman" w:cstheme="minorHAnsi"/>
+          <w:bCs/>
+          <w:lang w:eastAsia="es-AR"/>
+        </w:rPr>
+        <w:t>…………………………………………………..93</w:t>
+      </w:r>
+    </w:p>
+    <w:p>
+      <w:pPr>
+        <w:spacing w:after="0" w:line="240" w:lineRule="auto"/>
+        <w:rPr>
+          <w:rFonts w:eastAsia="Times New Roman" w:cstheme="minorHAnsi"/>
+          <w:bCs/>
+          <w:lang w:eastAsia="es-AR"/>
+        </w:rPr>
+      </w:pPr>
+      <w:r>
+        <w:rPr>
+          <w:rFonts w:eastAsia="Times New Roman" w:cstheme="minorHAnsi"/>
+          <w:bCs/>
+          <w:lang w:eastAsia="es-AR"/>
+        </w:rPr>
+        <w:t>FIGURA 6.14 DIAGRAMA DE SECUENCIA ELIMINAR VIDEO</w:t>
+      </w:r>
+      <w:r>
+        <w:rPr>
+          <w:rFonts w:eastAsia="Times New Roman" w:cstheme="minorHAnsi"/>
+          <w:bCs/>
+          <w:lang w:eastAsia="es-AR"/>
+        </w:rPr>
+        <w:t>………………………………………………..94</w:t>
+      </w:r>
+    </w:p>
+    <w:p>
+      <w:pPr>
+        <w:spacing w:after="0" w:line="240" w:lineRule="auto"/>
+        <w:rPr>
+          <w:rFonts w:eastAsia="Times New Roman" w:cstheme="minorHAnsi"/>
+          <w:bCs/>
+          <w:lang w:eastAsia="es-AR"/>
+        </w:rPr>
+      </w:pPr>
+      <w:r>
+        <w:rPr>
+          <w:rFonts w:eastAsia="Times New Roman" w:cstheme="minorHAnsi"/>
+          <w:bCs/>
+          <w:lang w:eastAsia="es-AR"/>
+        </w:rPr>
+        <w:t>FIGURA 6.15 DIAGRAMA DE SECUENCIA AGREGAR DIARIO</w:t>
+      </w:r>
+      <w:r>
+        <w:rPr>
+          <w:rFonts w:eastAsia="Times New Roman" w:cstheme="minorHAnsi"/>
+          <w:bCs/>
+          <w:lang w:eastAsia="es-AR"/>
+        </w:rPr>
+        <w:t>……………………………………………….94</w:t>
+      </w:r>
+    </w:p>
+    <w:p>
+      <w:pPr>
+        <w:spacing w:after="0" w:line="240" w:lineRule="auto"/>
+        <w:rPr>
+          <w:rFonts w:eastAsia="Times New Roman" w:cstheme="minorHAnsi"/>
+          <w:bCs/>
+          <w:lang w:eastAsia="es-AR"/>
+        </w:rPr>
+      </w:pPr>
+      <w:r>
+        <w:rPr>
+          <w:rFonts w:eastAsia="Times New Roman" w:cstheme="minorHAnsi"/>
+          <w:bCs/>
+          <w:lang w:eastAsia="es-AR"/>
+        </w:rPr>
+        <w:t>FIGURA 6.16 DIAGRAMA DE SECUENCIA ELIMINAR DIARIO</w:t>
+      </w:r>
+      <w:r>
+        <w:rPr>
+          <w:rFonts w:eastAsia="Times New Roman" w:cstheme="minorHAnsi"/>
+          <w:bCs/>
+          <w:lang w:eastAsia="es-AR"/>
+        </w:rPr>
+        <w:t>……………………………………………….95</w:t>
+      </w:r>
+    </w:p>
+    <w:p>
+      <w:pPr>
+        <w:spacing w:after="0" w:line="240" w:lineRule="auto"/>
+        <w:rPr>
+          <w:rFonts w:eastAsia="Times New Roman" w:cstheme="minorHAnsi"/>
+          <w:bCs/>
+          <w:lang w:eastAsia="es-AR"/>
+        </w:rPr>
+      </w:pPr>
+      <w:r>
+        <w:rPr>
+          <w:rFonts w:eastAsia="Times New Roman" w:cstheme="minorHAnsi"/>
+          <w:bCs/>
+          <w:lang w:eastAsia="es-AR"/>
+        </w:rPr>
+        <w:t>FIGURA 6.17 DIAGRAMA DE SECUENCIA MODIFICAR PRECIO</w:t>
+      </w:r>
+      <w:r>
+        <w:rPr>
+          <w:rFonts w:eastAsia="Times New Roman" w:cstheme="minorHAnsi"/>
+          <w:bCs/>
+          <w:lang w:eastAsia="es-AR"/>
+        </w:rPr>
+        <w:t>………………………………….………..95</w:t>
+      </w:r>
+    </w:p>
+    <w:p>
+      <w:pPr>
+        <w:spacing w:after="0" w:line="240" w:lineRule="auto"/>
+        <w:rPr>
+          <w:rFonts w:eastAsia="Times New Roman" w:cstheme="minorHAnsi"/>
+          <w:bCs/>
+          <w:lang w:eastAsia="es-AR"/>
+        </w:rPr>
+      </w:pPr>
+      <w:r>
+        <w:rPr>
+          <w:rFonts w:eastAsia="Times New Roman" w:cstheme="minorHAnsi"/>
+          <w:bCs/>
+          <w:lang w:eastAsia="es-AR"/>
+        </w:rPr>
+        <w:t>FIGURA 6.18 DIAGRAMA DE SECUENCIA ALTA DE PEDIDO</w:t>
+      </w:r>
+      <w:r>
+        <w:rPr>
+          <w:rFonts w:eastAsia="Times New Roman" w:cstheme="minorHAnsi"/>
+          <w:bCs/>
+          <w:lang w:eastAsia="es-AR"/>
+        </w:rPr>
+        <w:t>………………………………………………..96</w:t>
+      </w:r>
+    </w:p>
+    <w:p>
+      <w:pPr>
+        <w:spacing w:after="0" w:line="240" w:lineRule="auto"/>
+        <w:rPr>
+          <w:rFonts w:eastAsia="Times New Roman" w:cstheme="minorHAnsi"/>
+          <w:bCs/>
+          <w:lang w:eastAsia="es-AR"/>
+        </w:rPr>
+      </w:pPr>
+      <w:r>
+        <w:rPr>
+          <w:rFonts w:eastAsia="Times New Roman" w:cstheme="minorHAnsi"/>
+          <w:bCs/>
+          <w:lang w:eastAsia="es-AR"/>
+        </w:rPr>
+        <w:t>FIGURA 6.19 DIAGRAMA DE SECUENCIA MODIFICAR PEDIDO</w:t>
+      </w:r>
+      <w:r>
+        <w:rPr>
+          <w:rFonts w:eastAsia="Times New Roman" w:cstheme="minorHAnsi"/>
+          <w:bCs/>
+          <w:lang w:eastAsia="es-AR"/>
+        </w:rPr>
+        <w:t>…………………………………………..96</w:t>
+      </w:r>
+    </w:p>
+    <w:p>
+      <w:pPr>
+        <w:spacing w:after="0" w:line="240" w:lineRule="auto"/>
+        <w:rPr>
+          <w:rFonts w:eastAsia="Times New Roman" w:cstheme="minorHAnsi"/>
+          <w:bCs/>
+          <w:lang w:eastAsia="es-AR"/>
+        </w:rPr>
+      </w:pPr>
+      <w:r>
+        <w:rPr>
+          <w:rFonts w:eastAsia="Times New Roman" w:cstheme="minorHAnsi"/>
+          <w:bCs/>
+          <w:lang w:eastAsia="es-AR"/>
+        </w:rPr>
+        <w:t>FIGURA 6.20 DIAGRAMA DE SECUENCIA CONSULTAR PEDIDO</w:t>
+      </w:r>
+      <w:r>
+        <w:rPr>
+          <w:rFonts w:eastAsia="Times New Roman" w:cstheme="minorHAnsi"/>
+          <w:bCs/>
+          <w:lang w:eastAsia="es-AR"/>
+        </w:rPr>
+        <w:t>………………………………………….97</w:t>
+      </w:r>
+    </w:p>
+    <w:p>
+      <w:pPr>
+        <w:spacing w:after="0" w:line="240" w:lineRule="auto"/>
+        <w:rPr>
+          <w:rFonts w:eastAsia="Times New Roman" w:cstheme="minorHAnsi"/>
+          <w:bCs/>
+          <w:lang w:eastAsia="es-AR"/>
+        </w:rPr>
+      </w:pPr>
+      <w:r>
+        <w:rPr>
+          <w:rFonts w:eastAsia="Times New Roman" w:cstheme="minorHAnsi"/>
+          <w:bCs/>
+          <w:lang w:eastAsia="es-AR"/>
+        </w:rPr>
+        <w:t>FIGURA 6.21 DIAGRAMA DE SECUENCIA CONSULTAR DIARIOS DIGITALES</w:t>
+      </w:r>
+      <w:r>
+        <w:rPr>
+          <w:rFonts w:eastAsia="Times New Roman" w:cstheme="minorHAnsi"/>
+          <w:bCs/>
+          <w:lang w:eastAsia="es-AR"/>
+        </w:rPr>
+        <w:t>………………………..97</w:t>
+      </w:r>
+    </w:p>
+    <w:p>
+      <w:pPr>
+        <w:spacing w:after="0" w:line="240" w:lineRule="auto"/>
+        <w:rPr>
+          <w:rFonts w:eastAsia="Times New Roman" w:cstheme="minorHAnsi"/>
+          <w:bCs/>
+          <w:lang w:eastAsia="es-AR"/>
+        </w:rPr>
+      </w:pPr>
+      <w:r>
+        <w:rPr>
+          <w:rFonts w:eastAsia="Times New Roman" w:cstheme="minorHAnsi"/>
+          <w:bCs/>
+          <w:lang w:eastAsia="es-AR"/>
+        </w:rPr>
+        <w:t>FIGURA 6.22 DIAGRAMA DE SECUENCIA CONSULTAR VIDEO</w:t>
+      </w:r>
+      <w:r>
+        <w:rPr>
+          <w:rFonts w:eastAsia="Times New Roman" w:cstheme="minorHAnsi"/>
+          <w:bCs/>
+          <w:lang w:eastAsia="es-AR"/>
+        </w:rPr>
+        <w:t>…………………………………………….98</w:t>
+      </w:r>
+    </w:p>
+    <w:p>
+      <w:pPr>
+        <w:spacing w:after="0" w:line="240" w:lineRule="auto"/>
+        <w:rPr>
+          <w:rFonts w:eastAsia="Times New Roman" w:cstheme="minorHAnsi"/>
+          <w:bCs/>
+          <w:lang w:eastAsia="es-AR"/>
+        </w:rPr>
+      </w:pPr>
+      <w:r>
+        <w:rPr>
+          <w:rFonts w:eastAsia="Times New Roman" w:cstheme="minorHAnsi"/>
+          <w:bCs/>
+          <w:lang w:eastAsia="es-AR"/>
+        </w:rPr>
+        <w:t>FIGURA 6.23 DIAGRAMA DE SECUENCIA NAVEGACIÓN POR CARTA GOURMET</w:t>
+      </w:r>
+      <w:r>
+        <w:rPr>
+          <w:rFonts w:eastAsia="Times New Roman" w:cstheme="minorHAnsi"/>
+          <w:bCs/>
+          <w:lang w:eastAsia="es-AR"/>
+        </w:rPr>
+        <w:t>………………..98</w:t>
+      </w:r>
+    </w:p>
+    <w:p>
+      <w:pPr>
+        <w:spacing w:after="0" w:line="240" w:lineRule="auto"/>
+        <w:rPr>
+          <w:rFonts w:eastAsia="Times New Roman" w:cstheme="minorHAnsi"/>
+          <w:bCs/>
+          <w:lang w:eastAsia="es-AR"/>
+        </w:rPr>
+      </w:pPr>
+      <w:r>
+        <w:rPr>
+          <w:rFonts w:eastAsia="Times New Roman" w:cstheme="minorHAnsi"/>
+          <w:bCs/>
+          <w:lang w:eastAsia="es-AR"/>
+        </w:rPr>
+        <w:t>FIGURA 6.24 DIAGRAMA DE SECUENCIA REPRODUCIR VIDEO DE SEÑAS</w:t>
+      </w:r>
+      <w:r>
+        <w:rPr>
+          <w:rFonts w:eastAsia="Times New Roman" w:cstheme="minorHAnsi"/>
+          <w:bCs/>
+          <w:lang w:eastAsia="es-AR"/>
+        </w:rPr>
+        <w:t>…………………………..99</w:t>
+      </w:r>
+    </w:p>
+    <w:p>
+      <w:pPr>
+        <w:spacing w:after="0" w:line="240" w:lineRule="auto"/>
+        <w:rPr>
+          <w:rFonts w:eastAsia="Times New Roman" w:cstheme="minorHAnsi"/>
+          <w:bCs/>
+          <w:lang w:eastAsia="es-AR"/>
+        </w:rPr>
+      </w:pPr>
+      <w:r>
+        <w:rPr>
+          <w:rFonts w:eastAsia="Times New Roman" w:cstheme="minorHAnsi"/>
+          <w:bCs/>
+          <w:lang w:eastAsia="es-AR"/>
+        </w:rPr>
+        <w:t>FIGURA 6.25 DIAGRAMA DE SECUENCIA CONFIGURACIÓN DE SERVIDOR</w:t>
+      </w:r>
+      <w:r>
+        <w:rPr>
+          <w:rFonts w:eastAsia="Times New Roman" w:cstheme="minorHAnsi"/>
+          <w:bCs/>
+          <w:lang w:eastAsia="es-AR"/>
+        </w:rPr>
+        <w:t>………………………..99</w:t>
+      </w:r>
+    </w:p>
+    <w:p>
+      <w:pPr>
+        <w:spacing w:after="0" w:line="240" w:lineRule="auto"/>
+        <w:rPr>
+          <w:rFonts w:cstheme="minorHAnsi"/>
+        </w:rPr>
+      </w:pPr>
+      <w:r>
+        <w:rPr>
+          <w:rFonts w:cstheme="minorHAnsi"/>
+        </w:rPr>
+        <w:t>FIGURA 6.26: SPLASH DE LA APLICACIÓN</w:t>
+      </w:r>
+      <w:r>
+        <w:rPr>
+          <w:rFonts w:cstheme="minorHAnsi"/>
+        </w:rPr>
+        <w:t>…………………………………………………………………………100</w:t>
+      </w:r>
+    </w:p>
+    <w:p>
+      <w:pPr>
+        <w:spacing w:after="0" w:line="240" w:lineRule="auto"/>
+        <w:rPr>
+          <w:rFonts w:cstheme="minorHAnsi"/>
+        </w:rPr>
+      </w:pPr>
+      <w:r>
+        <w:rPr>
+          <w:rFonts w:cstheme="minorHAnsi"/>
+        </w:rPr>
+        <w:t>FIGURA 6.27: PANTALLA DE NAVEGACIÓN</w:t>
+      </w:r>
+      <w:r>
+        <w:rPr>
+          <w:rFonts w:cstheme="minorHAnsi"/>
+        </w:rPr>
+        <w:t>……………………………………………………………………….101</w:t>
+      </w:r>
+    </w:p>
+    <w:p>
+      <w:pPr>
+        <w:spacing w:after="0" w:line="240" w:lineRule="auto"/>
+        <w:rPr>
+          <w:rFonts w:cstheme="minorHAnsi"/>
+        </w:rPr>
+      </w:pPr>
+      <w:r>
+        <w:rPr>
+          <w:rFonts w:cstheme="minorHAnsi"/>
+        </w:rPr>
+        <w:t>FIGURA 6.28: PANTALLA DE DIARIOS DIGITALES</w:t>
+      </w:r>
+      <w:r>
+        <w:rPr>
+          <w:rFonts w:cstheme="minorHAnsi"/>
+        </w:rPr>
+        <w:t>……………………………………………………………….102</w:t>
+      </w:r>
+    </w:p>
+    <w:p>
+      <w:pPr>
+        <w:spacing w:after="0" w:line="240" w:lineRule="auto"/>
+        <w:rPr>
+          <w:rFonts w:cstheme="minorHAnsi"/>
+        </w:rPr>
+      </w:pPr>
+      <w:r>
+        <w:rPr>
+          <w:rFonts w:cstheme="minorHAnsi"/>
+        </w:rPr>
+        <w:t>FIGURA 6.29: VIDEO DE ENTRETENIMIENTO</w:t>
+      </w:r>
+      <w:r>
+        <w:rPr>
+          <w:rFonts w:cstheme="minorHAnsi"/>
+        </w:rPr>
+        <w:t>…………………………………………………………………….102</w:t>
+      </w:r>
+    </w:p>
+    <w:p>
+      <w:pPr>
+        <w:spacing w:after="0" w:line="240" w:lineRule="auto"/>
+        <w:rPr>
+          <w:rFonts w:cstheme="minorHAnsi"/>
+        </w:rPr>
+      </w:pPr>
+      <w:r>
+        <w:rPr>
+          <w:rFonts w:cstheme="minorHAnsi"/>
+        </w:rPr>
+        <w:t>FIGURA 6.30: PANTALLA DE PEDIDO</w:t>
+      </w:r>
+      <w:r>
+        <w:rPr>
+          <w:rFonts w:cstheme="minorHAnsi"/>
+        </w:rPr>
+        <w:t>…………………………………………………………………………………103</w:t>
+      </w:r>
+    </w:p>
+    <w:p>
+      <w:pPr>
+        <w:spacing w:after="0" w:line="240" w:lineRule="auto"/>
+        <w:rPr>
+          <w:rFonts w:cstheme="minorHAnsi"/>
+        </w:rPr>
+      </w:pPr>
+      <w:r>
+        <w:rPr>
+          <w:rFonts w:cstheme="minorHAnsi"/>
+        </w:rPr>
+        <w:t>FIGURA 6.31: ERROR AL CONECTAR SERVIDOR</w:t>
+      </w:r>
+      <w:r>
+        <w:rPr>
+          <w:rFonts w:cstheme="minorHAnsi"/>
+        </w:rPr>
+        <w:t>…………………………………………………………………103</w:t>
+      </w:r>
+    </w:p>
+    <w:p>
+      <w:pPr>
+        <w:spacing w:after="0" w:line="240" w:lineRule="auto"/>
+        <w:rPr>
+          <w:rFonts w:cstheme="minorHAnsi"/>
+        </w:rPr>
+      </w:pPr>
+      <w:r>
+        <w:rPr>
+          <w:rFonts w:cstheme="minorHAnsi"/>
+        </w:rPr>
+        <w:t>FIGURA 6.32: LOGIN DE LA APLICACIÓN</w:t>
+      </w:r>
+      <w:r>
+        <w:rPr>
+          <w:rFonts w:cstheme="minorHAnsi"/>
+        </w:rPr>
+        <w:t>……………………………………………………………………………104</w:t>
+      </w:r>
+    </w:p>
+    <w:p>
+      <w:pPr>
+        <w:spacing w:after="0" w:line="240" w:lineRule="auto"/>
+        <w:rPr>
+          <w:rFonts w:cstheme="minorHAnsi"/>
+        </w:rPr>
+      </w:pPr>
+      <w:r>
+        <w:rPr>
+          <w:rFonts w:cstheme="minorHAnsi"/>
+        </w:rPr>
+        <w:t>FIGURA 6.33: AUTENTICACIÓN INCORRECTA</w:t>
+      </w:r>
+      <w:r>
+        <w:rPr>
+          <w:rFonts w:cstheme="minorHAnsi"/>
+        </w:rPr>
+        <w:t>…………………………………………………………………….104</w:t>
+      </w:r>
+    </w:p>
+    <w:p>
+      <w:pPr>
+        <w:spacing w:after="0" w:line="240" w:lineRule="auto"/>
+        <w:rPr>
+          <w:rFonts w:cstheme="minorHAnsi"/>
+        </w:rPr>
+      </w:pPr>
+      <w:r>
+        <w:rPr>
+          <w:rFonts w:cstheme="minorHAnsi"/>
+        </w:rPr>
+        <w:t>FIGURA 6.34: PANTALLA PRINCIPAL DE PEDIDOS</w:t>
+      </w:r>
+      <w:r>
+        <w:rPr>
+          <w:rFonts w:cstheme="minorHAnsi"/>
+        </w:rPr>
+        <w:t>………………………………………………………………105</w:t>
+      </w:r>
+    </w:p>
+    <w:p>
+      <w:pPr>
+        <w:spacing w:after="0" w:line="240" w:lineRule="auto"/>
+        <w:rPr>
+          <w:rFonts w:cstheme="minorHAnsi"/>
+        </w:rPr>
+      </w:pPr>
+      <w:r>
+        <w:rPr>
+          <w:rFonts w:cstheme="minorHAnsi"/>
+        </w:rPr>
+        <w:t>FIGURA 6.35. : PEDIDO GENERADO POR EL SISTEMA</w:t>
+      </w:r>
+      <w:r>
+        <w:rPr>
+          <w:rFonts w:cstheme="minorHAnsi"/>
+        </w:rPr>
+        <w:t>…………………………………………………………105</w:t>
+      </w:r>
+    </w:p>
+    <w:p>
+      <w:pPr>
+        <w:spacing w:after="0" w:line="240" w:lineRule="auto"/>
+        <w:rPr>
+          <w:rFonts w:cstheme="minorHAnsi"/>
+        </w:rPr>
+      </w:pPr>
+      <w:r>
+        <w:rPr>
+          <w:rFonts w:cstheme="minorHAnsi"/>
+        </w:rPr>
+        <w:t>FIGURA 6.36: PANTALLA PRINCIPAL DE VIDEO</w:t>
+      </w:r>
+      <w:r>
+        <w:rPr>
+          <w:rFonts w:cstheme="minorHAnsi"/>
+        </w:rPr>
+        <w:t>…………………………………………………………………..106</w:t>
+      </w:r>
+    </w:p>
+    <w:p>
+      <w:pPr>
+        <w:spacing w:after="0" w:line="240" w:lineRule="auto"/>
+        <w:rPr>
+          <w:rFonts w:cstheme="minorHAnsi"/>
+        </w:rPr>
+      </w:pPr>
+      <w:r>
+        <w:rPr>
+          <w:rFonts w:cstheme="minorHAnsi"/>
+        </w:rPr>
+        <w:t>FIGURA 6.37: PANTALLA AGREGAR VIDEO</w:t>
+      </w:r>
+      <w:r>
+        <w:rPr>
+          <w:rFonts w:cstheme="minorHAnsi"/>
+        </w:rPr>
+        <w:t>………………………………………………………………………...106</w:t>
+      </w:r>
+    </w:p>
+    <w:p>
+      <w:pPr>
+        <w:spacing w:after="0" w:line="240" w:lineRule="auto"/>
+        <w:rPr>
+          <w:rFonts w:cstheme="minorHAnsi"/>
+        </w:rPr>
+      </w:pPr>
+      <w:r>
+        <w:rPr>
+          <w:rFonts w:cstheme="minorHAnsi"/>
+        </w:rPr>
+        <w:t>FIGURA 6.38: PANTALLA PRINCIPAL DE DIARIO</w:t>
+      </w:r>
+      <w:r>
+        <w:rPr>
+          <w:rFonts w:cstheme="minorHAnsi"/>
+        </w:rPr>
+        <w:t>………………………………………………………………….107</w:t>
+      </w:r>
+    </w:p>
+    <w:p>
+      <w:pPr>
+        <w:spacing w:after="0" w:line="240" w:lineRule="auto"/>
+        <w:rPr>
+          <w:rFonts w:cstheme="minorHAnsi"/>
+        </w:rPr>
+      </w:pPr>
+      <w:r>
+        <w:rPr>
+          <w:rFonts w:cstheme="minorHAnsi"/>
+        </w:rPr>
+        <w:t>FIGURA 6.39: PANTALLA AGREGAR DIARIO</w:t>
+      </w:r>
+      <w:r>
+        <w:rPr>
+          <w:rFonts w:cstheme="minorHAnsi"/>
+        </w:rPr>
+        <w:t>………………………………………………………………………..107</w:t>
+      </w:r>
+    </w:p>
+    <w:p>
+      <w:pPr>
+        <w:spacing w:after="0" w:line="240" w:lineRule="auto"/>
+        <w:rPr>
+          <w:rFonts w:cstheme="minorHAnsi"/>
+        </w:rPr>
+      </w:pPr>
+      <w:r>
+        <w:rPr>
+          <w:rFonts w:cstheme="minorHAnsi"/>
+        </w:rPr>
+        <w:t>FIGURA 6.40: PANTALLA PRINCIPAL MENÚ</w:t>
+      </w:r>
+      <w:r>
+        <w:rPr>
+          <w:rFonts w:cstheme="minorHAnsi"/>
+        </w:rPr>
+        <w:t>…………………………………………………………………………108</w:t>
+      </w:r>
+    </w:p>
+    <w:p>
+      <w:pPr>
+        <w:spacing w:after="0" w:line="240" w:lineRule="auto"/>
+        <w:rPr>
+          <w:rFonts w:cstheme="minorHAnsi"/>
+        </w:rPr>
+      </w:pPr>
+      <w:r>
+        <w:rPr>
+          <w:rFonts w:cstheme="minorHAnsi"/>
+        </w:rPr>
+        <w:t>FIGURA 6.41: PANTALLA MODIFICAR PRECIO</w:t>
+      </w:r>
+      <w:r>
+        <w:rPr>
+          <w:rFonts w:cstheme="minorHAnsi"/>
+        </w:rPr>
+        <w:t>………………………………………………………………………108</w:t>
+      </w:r>
+    </w:p>
+    <w:p>
+      <w:pPr>
+        <w:contextualSpacing/>
+        <w:rPr>
+          <w:lang w:val="es-AR" w:eastAsia="es-AR"/>
+        </w:rPr>
+      </w:pPr>
+      <w:r>
+        <w:rPr>
+          <w:lang w:val="es-AR" w:eastAsia="es-AR"/>
+        </w:rPr>
+        <w:t>FIGURA 6.42</w:t>
+      </w:r>
+      <w:r>
+        <w:rPr>
+          <w:lang w:val="es-AR" w:eastAsia="es-AR"/>
+        </w:rPr>
+        <w:t>: DIAGRAMA DE PAQUETES DE SISTEMA CRAIN</w:t>
+      </w:r>
+      <w:r>
+        <w:rPr>
+          <w:lang w:val="es-AR" w:eastAsia="es-AR"/>
+        </w:rPr>
+        <w:t>……………………………………………….109</w:t>
+      </w:r>
+    </w:p>
+    <w:p>
+      <w:pPr>
+        <w:spacing w:after="0" w:line="240" w:lineRule="auto"/>
+        <w:contextualSpacing/>
+        <w:rPr>
+          <w:rFonts w:eastAsia="Times New Roman" w:cstheme="minorHAnsi"/>
+          <w:bCs/>
+          <w:lang w:eastAsia="es-AR"/>
+        </w:rPr>
+      </w:pPr>
+      <w:r>
+        <w:rPr>
+          <w:rFonts w:eastAsia="Times New Roman" w:cstheme="minorHAnsi"/>
+          <w:bCs/>
+          <w:lang w:eastAsia="es-AR"/>
+        </w:rPr>
+        <w:t>FIGURA 6.43 ESTRUCTURA DE DIRECTORIO SISTEMA DE ATENCIÓN AUMENTADA</w:t>
+      </w:r>
+      <w:r>
+        <w:rPr>
+          <w:rFonts w:eastAsia="Times New Roman" w:cstheme="minorHAnsi"/>
+          <w:bCs/>
+          <w:lang w:eastAsia="es-AR"/>
+        </w:rPr>
+        <w:t>……………..116</w:t>
+      </w:r>
+    </w:p>
+    <w:p>
+      <w:pPr>
+        <w:rPr>
+          <w:lang w:eastAsia="es-AR"/>
+        </w:rPr>
+      </w:pPr>
+    </w:p>
+    <w:p>
+      <w:pPr>
+        <w:spacing w:after="0" w:line="240" w:lineRule="auto"/>
+        <w:rPr>
+          <w:rFonts w:cstheme="minorHAnsi"/>
+          <w:lang w:val="es-AR"/>
+        </w:rPr>
+      </w:pPr>
+    </w:p>
+    <w:p>
+      <w:pPr>
+        <w:spacing w:after="0" w:line="240" w:lineRule="auto"/>
+        <w:jc w:val="center"/>
+        <w:rPr>
+          <w:rFonts w:ascii="Arial" w:hAnsi="Arial" w:cs="Arial"/>
+        </w:rPr>
+      </w:pPr>
+    </w:p>
+    <w:p>
+      <w:pPr>
+        <w:spacing w:after="0" w:line="240" w:lineRule="auto"/>
+        <w:jc w:val="center"/>
+        <w:rPr>
+          <w:rFonts w:ascii="Arial" w:hAnsi="Arial" w:cs="Arial"/>
+        </w:rPr>
+      </w:pPr>
+    </w:p>
+    <w:p>
+      <w:pPr>
+        <w:spacing w:after="0" w:line="240" w:lineRule="auto"/>
+        <w:jc w:val="center"/>
+        <w:rPr>
+          <w:rFonts w:ascii="Arial" w:hAnsi="Arial" w:cs="Arial"/>
+        </w:rPr>
+      </w:pPr>
+    </w:p>
+    <w:p>
+      <w:pPr>
+        <w:spacing w:after="0" w:line="240" w:lineRule="auto"/>
+        <w:jc w:val="center"/>
+        <w:rPr>
+          <w:rFonts w:ascii="Arial" w:hAnsi="Arial" w:cs="Arial"/>
+        </w:rPr>
+      </w:pPr>
+    </w:p>
+    <w:p>
+      <w:pPr>
+        <w:spacing w:after="0" w:line="240" w:lineRule="auto"/>
+        <w:ind w:left="720"/>
+        <w:jc w:val="center"/>
+        <w:rPr>
+          <w:rFonts w:ascii="Arial" w:hAnsi="Arial" w:cs="Arial"/>
+        </w:rPr>
+      </w:pPr>
+    </w:p>
+    <w:p>
+      <w:pPr>
+        <w:spacing w:after="0" w:line="240" w:lineRule="auto"/>
+        <w:jc w:val="center"/>
+        <w:rPr>
+          <w:rFonts w:ascii="Arial" w:hAnsi="Arial" w:cs="Arial"/>
+        </w:rPr>
+      </w:pPr>
+    </w:p>
+    <w:p>
+      <w:pPr>
+        <w:spacing w:after="0" w:line="240" w:lineRule="auto"/>
+        <w:jc w:val="center"/>
+        <w:rPr>
+          <w:rFonts w:ascii="Arial" w:hAnsi="Arial" w:cs="Arial"/>
+        </w:rPr>
+      </w:pPr>
+    </w:p>
+    <w:p>
+      <w:pPr>
+        <w:spacing w:after="0" w:line="240" w:lineRule="auto"/>
+        <w:jc w:val="center"/>
+        <w:rPr>
+          <w:rFonts w:ascii="Arial" w:hAnsi="Arial" w:cs="Arial"/>
+        </w:rPr>
+      </w:pPr>
+    </w:p>
+    <w:p>
+      <w:pPr>
+        <w:spacing w:after="0" w:line="240" w:lineRule="auto"/>
+        <w:rPr>
+          <w:rFonts w:cstheme="minorHAnsi"/>
+        </w:rPr>
+      </w:pPr>
+    </w:p>
+    <w:p>
+      <w:pPr>
+        <w:spacing w:after="0" w:line="240" w:lineRule="auto"/>
+        <w:jc w:val="center"/>
+        <w:rPr>
+          <w:rFonts w:ascii="Arial" w:hAnsi="Arial" w:cs="Arial"/>
+        </w:rPr>
+      </w:pPr>
+    </w:p>
+    <w:p>
+      <w:pPr>
+        <w:spacing w:after="0" w:line="240" w:lineRule="auto"/>
+        <w:ind w:left="720"/>
+        <w:jc w:val="center"/>
+        <w:rPr>
+          <w:rFonts w:ascii="Arial" w:hAnsi="Arial" w:cs="Arial"/>
+        </w:rPr>
+      </w:pPr>
+    </w:p>
+    <w:p>
+      <w:pPr>
+        <w:spacing w:after="0" w:line="240" w:lineRule="auto"/>
+        <w:ind w:left="720"/>
+        <w:jc w:val="center"/>
+        <w:rPr>
+          <w:rFonts w:ascii="Arial" w:hAnsi="Arial" w:cs="Arial"/>
+        </w:rPr>
+      </w:pPr>
+    </w:p>
+    <w:p>
+      <w:pPr>
+        <w:spacing w:after="0" w:line="240" w:lineRule="auto"/>
+        <w:jc w:val="center"/>
+        <w:rPr>
+          <w:rFonts w:ascii="Arial" w:hAnsi="Arial" w:cs="Arial"/>
+        </w:rPr>
+      </w:pPr>
+    </w:p>
+    <w:p>
+      <w:pPr>
+        <w:spacing w:after="0" w:line="240" w:lineRule="auto"/>
+        <w:rPr>
+          <w:rFonts w:cstheme="minorHAnsi"/>
+        </w:rPr>
+      </w:pPr>
+    </w:p>
+    <w:p>
+      <w:pPr>
+        <w:spacing w:after="0" w:line="240" w:lineRule="auto"/>
+        <w:jc w:val="center"/>
+        <w:rPr>
+          <w:rFonts w:ascii="Arial" w:eastAsia="Times New Roman" w:hAnsi="Arial" w:cs="Arial"/>
+          <w:bCs/>
+          <w:sz w:val="24"/>
+          <w:szCs w:val="24"/>
+          <w:lang w:eastAsia="es-AR"/>
+        </w:rPr>
+      </w:pPr>
+    </w:p>
+    <w:p>
+      <w:pPr>
+        <w:spacing w:after="0" w:line="240" w:lineRule="auto"/>
+        <w:rPr>
+          <w:rFonts w:eastAsia="Times New Roman" w:cstheme="minorHAnsi"/>
+          <w:bCs/>
+          <w:lang w:eastAsia="es-AR"/>
+        </w:rPr>
+      </w:pPr>
+    </w:p>
+    <w:p>
+      <w:pPr>
+        <w:spacing w:after="0" w:line="240" w:lineRule="auto"/>
+        <w:jc w:val="center"/>
+        <w:rPr>
+          <w:rFonts w:ascii="Arial" w:eastAsia="Times New Roman" w:hAnsi="Arial" w:cs="Arial"/>
+          <w:bCs/>
+          <w:sz w:val="24"/>
+          <w:szCs w:val="24"/>
+          <w:lang w:eastAsia="es-AR"/>
+        </w:rPr>
+      </w:pPr>
+    </w:p>
+    <w:p>
+      <w:pPr>
+        <w:spacing w:after="0" w:line="240" w:lineRule="auto"/>
+        <w:jc w:val="center"/>
+        <w:rPr>
+          <w:rFonts w:ascii="Arial" w:eastAsia="Times New Roman" w:hAnsi="Arial" w:cs="Arial"/>
+          <w:bCs/>
+          <w:sz w:val="24"/>
+          <w:szCs w:val="24"/>
+          <w:lang w:eastAsia="es-AR"/>
+        </w:rPr>
+      </w:pPr>
+    </w:p>
+    <w:p>
+      <w:pPr>
+        <w:spacing w:after="0" w:line="240" w:lineRule="auto"/>
+        <w:jc w:val="center"/>
+        <w:rPr>
+          <w:rFonts w:ascii="Arial" w:eastAsia="Times New Roman" w:hAnsi="Arial" w:cs="Arial"/>
+          <w:bCs/>
+          <w:sz w:val="24"/>
+          <w:szCs w:val="24"/>
+          <w:lang w:eastAsia="es-AR"/>
+        </w:rPr>
+      </w:pPr>
+    </w:p>
+    <w:p>
+      <w:pPr>
+        <w:spacing w:after="0" w:line="240" w:lineRule="auto"/>
+        <w:rPr>
+          <w:rFonts w:eastAsia="Times New Roman" w:cstheme="minorHAnsi"/>
+          <w:bCs/>
+          <w:lang w:eastAsia="es-AR"/>
+        </w:rPr>
+      </w:pPr>
+    </w:p>
+    <w:p>
+      <w:pPr>
+        <w:spacing w:after="0" w:line="240" w:lineRule="auto"/>
+        <w:jc w:val="center"/>
+        <w:rPr>
+          <w:rFonts w:ascii="Arial" w:eastAsia="Times New Roman" w:hAnsi="Arial" w:cs="Arial"/>
+          <w:bCs/>
+          <w:sz w:val="24"/>
+          <w:szCs w:val="24"/>
+          <w:lang w:eastAsia="es-AR"/>
+        </w:rPr>
+      </w:pPr>
+    </w:p>
+    <w:p>
+      <w:pPr>
+        <w:spacing w:after="0" w:line="240" w:lineRule="auto"/>
+        <w:jc w:val="center"/>
+        <w:rPr>
+          <w:rFonts w:ascii="Arial" w:eastAsia="Times New Roman" w:hAnsi="Arial" w:cs="Arial"/>
+          <w:bCs/>
+          <w:sz w:val="24"/>
+          <w:szCs w:val="24"/>
+          <w:lang w:eastAsia="es-AR"/>
+        </w:rPr>
+      </w:pPr>
+    </w:p>
+    <w:p>
+      <w:pPr>
+        <w:spacing w:after="0" w:line="240" w:lineRule="auto"/>
+        <w:rPr>
+          <w:rFonts w:eastAsia="Times New Roman" w:cstheme="minorHAnsi"/>
+          <w:bCs/>
+          <w:lang w:eastAsia="es-AR"/>
+        </w:rPr>
+      </w:pPr>
+    </w:p>
+    <w:p>
+      <w:pPr>
+        <w:spacing w:after="0" w:line="240" w:lineRule="auto"/>
+        <w:jc w:val="center"/>
+        <w:rPr>
+          <w:rFonts w:ascii="Arial" w:eastAsia="Times New Roman" w:hAnsi="Arial" w:cs="Arial"/>
+          <w:bCs/>
+          <w:sz w:val="24"/>
+          <w:szCs w:val="24"/>
+          <w:lang w:eastAsia="es-AR"/>
+        </w:rPr>
+      </w:pPr>
+    </w:p>
+    <w:p>
+      <w:pPr>
+        <w:spacing w:after="0" w:line="240" w:lineRule="auto"/>
+        <w:jc w:val="center"/>
+        <w:rPr>
+          <w:rFonts w:ascii="Arial" w:eastAsia="Times New Roman" w:hAnsi="Arial" w:cs="Arial"/>
+          <w:bCs/>
+          <w:sz w:val="24"/>
+          <w:szCs w:val="24"/>
+          <w:lang w:eastAsia="es-AR"/>
+        </w:rPr>
+      </w:pPr>
+    </w:p>
+    <w:p>
+      <w:pPr>
+        <w:spacing w:after="0" w:line="240" w:lineRule="auto"/>
+        <w:rPr>
+          <w:rFonts w:eastAsia="Times New Roman" w:cstheme="minorHAnsi"/>
+          <w:bCs/>
+          <w:lang w:eastAsia="es-AR"/>
+        </w:rPr>
+      </w:pPr>
+    </w:p>
+    <w:p>
+      <w:pPr>
+        <w:spacing w:after="0" w:line="240" w:lineRule="auto"/>
+        <w:jc w:val="center"/>
+        <w:rPr>
+          <w:rFonts w:ascii="Arial" w:eastAsia="Times New Roman" w:hAnsi="Arial" w:cs="Arial"/>
+          <w:bCs/>
+          <w:sz w:val="24"/>
+          <w:szCs w:val="24"/>
+          <w:lang w:eastAsia="es-AR"/>
+        </w:rPr>
+      </w:pPr>
+    </w:p>
+    <w:p>
+      <w:pPr>
+        <w:spacing w:after="0" w:line="240" w:lineRule="auto"/>
+        <w:jc w:val="center"/>
+        <w:rPr>
+          <w:rFonts w:ascii="Arial" w:eastAsia="Times New Roman" w:hAnsi="Arial" w:cs="Arial"/>
+          <w:bCs/>
+          <w:sz w:val="24"/>
+          <w:szCs w:val="24"/>
+          <w:lang w:eastAsia="es-AR"/>
+        </w:rPr>
+      </w:pPr>
+    </w:p>
+    <w:p>
+      <w:pPr>
+        <w:spacing w:after="0" w:line="240" w:lineRule="auto"/>
+        <w:rPr>
+          <w:rFonts w:eastAsia="Times New Roman" w:cstheme="minorHAnsi"/>
+          <w:bCs/>
+          <w:lang w:eastAsia="es-AR"/>
+        </w:rPr>
+      </w:pPr>
+    </w:p>
+    <w:p>
+      <w:pPr>
+        <w:spacing w:after="0" w:line="240" w:lineRule="auto"/>
+        <w:jc w:val="center"/>
+        <w:rPr>
+          <w:rFonts w:ascii="Arial" w:eastAsia="Times New Roman" w:hAnsi="Arial" w:cs="Arial"/>
+          <w:bCs/>
+          <w:sz w:val="24"/>
+          <w:szCs w:val="24"/>
+          <w:lang w:eastAsia="es-AR"/>
+        </w:rPr>
+      </w:pPr>
+    </w:p>
+    <w:p>
+      <w:pPr>
+        <w:spacing w:after="0" w:line="240" w:lineRule="auto"/>
+        <w:rPr>
+          <w:rFonts w:eastAsia="Times New Roman" w:cstheme="minorHAnsi"/>
+          <w:bCs/>
+          <w:lang w:eastAsia="es-AR"/>
+        </w:rPr>
+      </w:pPr>
+    </w:p>
+    <w:p>
+      <w:pPr>
+        <w:spacing w:after="0" w:line="240" w:lineRule="auto"/>
+        <w:rPr>
+          <w:rFonts w:eastAsia="Times New Roman" w:cstheme="minorHAnsi"/>
+          <w:bCs/>
+          <w:lang w:eastAsia="es-AR"/>
+        </w:rPr>
+      </w:pPr>
+    </w:p>
+    <w:p>
+      <w:pPr>
+        <w:contextualSpacing/>
+        <w:jc w:val="both"/>
+        <w:rPr>
+          <w:rFonts w:cstheme="minorHAnsi"/>
+        </w:rPr>
+      </w:pPr>
+    </w:p>
+    <w:p>
+      <w:pPr>
+        <w:rPr>
+          <w:rFonts w:cstheme="minorHAnsi"/>
+        </w:rPr>
+      </w:pPr>
+    </w:p>
+    <w:p>
+      <w:pPr>
+        <w:rPr>
+          <w:rFonts w:cstheme="minorHAnsi"/>
+        </w:rPr>
+      </w:pPr>
+    </w:p>
+    <w:p>
+      <w:pPr>
+        <w:spacing w:after="0" w:line="240" w:lineRule="auto"/>
+        <w:rPr>
+          <w:rFonts w:eastAsiaTheme="minorHAnsi" w:cstheme="minorHAnsi"/>
+          <w:lang w:val="es-AR" w:eastAsia="en-US"/>
+        </w:rPr>
+      </w:pPr>
+    </w:p>
+    <w:p>
+      <w:pPr>
+        <w:spacing w:after="0" w:line="240" w:lineRule="auto"/>
+        <w:rPr>
+          <w:rFonts w:eastAsiaTheme="minorHAnsi" w:cstheme="minorHAnsi"/>
+          <w:lang w:val="es-AR" w:eastAsia="en-US"/>
+        </w:rPr>
+      </w:pPr>
+    </w:p>
+    <w:p>
+      <w:pPr>
+        <w:spacing w:after="0" w:line="240" w:lineRule="auto"/>
+        <w:rPr>
+          <w:rFonts w:eastAsiaTheme="minorHAnsi" w:cstheme="minorHAnsi"/>
+          <w:lang w:val="es-AR" w:eastAsia="en-US"/>
+        </w:rPr>
+      </w:pPr>
+    </w:p>
+    <w:p>
+      <w:pPr>
+        <w:spacing w:after="0" w:line="240" w:lineRule="auto"/>
+        <w:rPr>
+          <w:rFonts w:eastAsiaTheme="minorHAnsi" w:cstheme="minorHAnsi"/>
+          <w:lang w:val="es-AR" w:eastAsia="en-US"/>
+        </w:rPr>
+      </w:pPr>
+    </w:p>
+    <w:p>
+      <w:pPr>
+        <w:spacing w:after="0" w:line="240" w:lineRule="auto"/>
+        <w:rPr>
+          <w:rFonts w:eastAsiaTheme="minorHAnsi" w:cstheme="minorHAnsi"/>
+          <w:lang w:val="es-AR" w:eastAsia="en-US"/>
+        </w:rPr>
+      </w:pPr>
+    </w:p>
+    <w:p>
+      <w:pPr>
+        <w:spacing w:after="0" w:line="240" w:lineRule="auto"/>
+        <w:rPr>
+          <w:rFonts w:eastAsiaTheme="minorHAnsi" w:cstheme="minorHAnsi"/>
+          <w:lang w:val="es-AR" w:eastAsia="en-US"/>
+        </w:rPr>
+      </w:pPr>
+    </w:p>
+    <w:p>
+      <w:pPr>
+        <w:spacing w:after="0" w:line="240" w:lineRule="auto"/>
+        <w:rPr>
+          <w:rFonts w:eastAsiaTheme="minorHAnsi" w:cstheme="minorHAnsi"/>
+          <w:lang w:val="es-AR" w:eastAsia="en-US"/>
+        </w:rPr>
+      </w:pPr>
+    </w:p>
+    <w:p>
+      <w:pPr>
+        <w:spacing w:after="0" w:line="240" w:lineRule="auto"/>
+        <w:rPr>
+          <w:rFonts w:eastAsiaTheme="minorHAnsi" w:cstheme="minorHAnsi"/>
+          <w:lang w:val="es-AR" w:eastAsia="en-US"/>
+        </w:rPr>
+      </w:pPr>
+    </w:p>
+    <w:p>
+      <w:pPr>
+        <w:spacing w:after="0" w:line="240" w:lineRule="auto"/>
+        <w:rPr>
+          <w:rFonts w:eastAsiaTheme="minorHAnsi" w:cstheme="minorHAnsi"/>
+          <w:lang w:val="es-AR" w:eastAsia="en-US"/>
+        </w:rPr>
+      </w:pPr>
+    </w:p>
+    <w:p>
+      <w:pPr>
+        <w:spacing w:after="0" w:line="240" w:lineRule="auto"/>
+        <w:rPr>
+          <w:rFonts w:eastAsiaTheme="minorHAnsi" w:cstheme="minorHAnsi"/>
+          <w:lang w:val="es-AR" w:eastAsia="en-US"/>
+        </w:rPr>
+      </w:pPr>
+    </w:p>
+    <w:p>
+      <w:pPr>
+        <w:spacing w:after="0" w:line="240" w:lineRule="auto"/>
+        <w:rPr>
+          <w:rFonts w:eastAsiaTheme="minorHAnsi" w:cstheme="minorHAnsi"/>
+          <w:lang w:val="es-AR" w:eastAsia="en-US"/>
+        </w:rPr>
+      </w:pPr>
+    </w:p>
+    <w:p>
+      <w:pPr>
+        <w:spacing w:after="0" w:line="240" w:lineRule="auto"/>
+        <w:rPr>
+          <w:rFonts w:eastAsiaTheme="minorHAnsi" w:cstheme="minorHAnsi"/>
+          <w:lang w:val="es-AR" w:eastAsia="en-US"/>
+        </w:rPr>
+      </w:pPr>
+    </w:p>
+    <w:p>
+      <w:pPr>
+        <w:spacing w:after="0" w:line="240" w:lineRule="auto"/>
+        <w:rPr>
+          <w:rFonts w:eastAsiaTheme="minorHAnsi" w:cstheme="minorHAnsi"/>
+          <w:lang w:val="es-AR" w:eastAsia="en-US"/>
+        </w:rPr>
+      </w:pPr>
+    </w:p>
+    <w:p>
+      <w:pPr>
+        <w:spacing w:after="0" w:line="240" w:lineRule="auto"/>
+        <w:rPr>
+          <w:rFonts w:eastAsiaTheme="minorHAnsi" w:cstheme="minorHAnsi"/>
+          <w:lang w:val="es-AR" w:eastAsia="en-US"/>
+        </w:rPr>
+      </w:pPr>
+    </w:p>
+    <w:p>
+      <w:pPr>
+        <w:spacing w:after="0" w:line="240" w:lineRule="auto"/>
+        <w:rPr>
+          <w:rFonts w:eastAsiaTheme="minorHAnsi" w:cstheme="minorHAnsi"/>
+          <w:lang w:val="es-AR" w:eastAsia="en-US"/>
+        </w:rPr>
+      </w:pPr>
+    </w:p>
+    <w:p>
+      <w:pPr>
+        <w:spacing w:after="0" w:line="240" w:lineRule="auto"/>
+        <w:rPr>
+          <w:rFonts w:eastAsiaTheme="minorHAnsi" w:cstheme="minorHAnsi"/>
+          <w:lang w:val="es-AR" w:eastAsia="en-US"/>
+        </w:rPr>
+      </w:pPr>
+    </w:p>
+    <w:p>
+      <w:pPr>
+        <w:spacing w:after="0" w:line="240" w:lineRule="auto"/>
+        <w:rPr>
+          <w:rFonts w:eastAsiaTheme="minorHAnsi" w:cstheme="minorHAnsi"/>
+          <w:lang w:val="es-AR" w:eastAsia="en-US"/>
+        </w:rPr>
+      </w:pPr>
+    </w:p>
+    <w:p>
+      <w:pPr>
+        <w:spacing w:after="0" w:line="240" w:lineRule="auto"/>
+        <w:rPr>
+          <w:rFonts w:eastAsiaTheme="minorHAnsi" w:cstheme="minorHAnsi"/>
+          <w:lang w:val="es-AR" w:eastAsia="en-US"/>
+        </w:rPr>
+      </w:pPr>
+    </w:p>
+    <w:p>
+      <w:pPr>
+        <w:spacing w:after="0" w:line="240" w:lineRule="auto"/>
+        <w:rPr>
+          <w:rFonts w:eastAsiaTheme="minorHAnsi" w:cstheme="minorHAnsi"/>
+          <w:lang w:val="es-AR" w:eastAsia="en-US"/>
+        </w:rPr>
+      </w:pPr>
+    </w:p>
+    <w:p>
+      <w:pPr>
+        <w:spacing w:after="0" w:line="240" w:lineRule="auto"/>
+        <w:rPr>
+          <w:rFonts w:eastAsiaTheme="minorHAnsi" w:cstheme="minorHAnsi"/>
+          <w:lang w:val="es-AR" w:eastAsia="en-US"/>
+        </w:rPr>
+      </w:pPr>
+    </w:p>
+    <w:p>
+      <w:pPr>
+        <w:spacing w:after="0" w:line="240" w:lineRule="auto"/>
+        <w:rPr>
+          <w:rFonts w:eastAsiaTheme="minorHAnsi" w:cstheme="minorHAnsi"/>
+          <w:lang w:val="es-AR" w:eastAsia="en-US"/>
+        </w:rPr>
+      </w:pPr>
+    </w:p>
+    <w:p>
+      <w:pPr>
+        <w:spacing w:after="0" w:line="240" w:lineRule="auto"/>
+        <w:rPr>
+          <w:rFonts w:eastAsiaTheme="minorHAnsi" w:cstheme="minorHAnsi"/>
+          <w:lang w:val="es-AR" w:eastAsia="en-US"/>
+        </w:rPr>
+      </w:pPr>
+    </w:p>
+    <w:p>
+      <w:pPr>
+        <w:spacing w:after="0" w:line="240" w:lineRule="auto"/>
+        <w:rPr>
+          <w:rFonts w:eastAsiaTheme="minorHAnsi" w:cstheme="minorHAnsi"/>
+          <w:lang w:val="es-AR" w:eastAsia="en-US"/>
+        </w:rPr>
+      </w:pPr>
+    </w:p>
+    <w:p>
+      <w:pPr>
+        <w:spacing w:after="0" w:line="240" w:lineRule="auto"/>
+        <w:rPr>
+          <w:rFonts w:eastAsiaTheme="minorHAnsi" w:cstheme="minorHAnsi"/>
+          <w:lang w:val="es-AR" w:eastAsia="en-US"/>
+        </w:rPr>
+      </w:pPr>
+    </w:p>
+    <w:p>
+      <w:pPr>
+        <w:rPr>
+          <w:lang w:val="es-AR"/>
+        </w:rPr>
+      </w:pPr>
+    </w:p>
+    <w:p>
+      <w:pPr>
+        <w:spacing w:after="0" w:line="240" w:lineRule="auto"/>
+        <w:contextualSpacing/>
+        <w:rPr>
+          <w:rFonts w:cstheme="minorHAnsi"/>
+        </w:rPr>
+      </w:pPr>
     </w:p>
     <w:p>
       <w:pPr>

</xml_diff>

<commit_message>
mejoras en ESTRUCTURA Y INDICE.docx
</commit_message>
<xml_diff>
--- a/Documentacion/INFORME FINAL/ESTRUCTURA Y INDICE.docx
+++ b/Documentacion/INFORME FINAL/ESTRUCTURA Y INDICE.docx
@@ -112,21 +112,7 @@
         <w:rPr>
           <w:rFonts w:ascii="Arial" w:hAnsi="Arial" w:cs="Arial"/>
         </w:rPr>
-        <w:t xml:space="preserve">A nuestros amigos y compañeros de </w:t>
-      </w:r>
-      <w:proofErr w:type="spellStart"/>
-      <w:r>
-        <w:rPr>
-          <w:rFonts w:ascii="Arial" w:hAnsi="Arial" w:cs="Arial"/>
-        </w:rPr>
-        <w:t>Ikaro</w:t>
-      </w:r>
-      <w:proofErr w:type="spellEnd"/>
-      <w:r>
-        <w:rPr>
-          <w:rFonts w:ascii="Arial" w:hAnsi="Arial" w:cs="Arial"/>
-        </w:rPr>
-        <w:t xml:space="preserve"> por el tiempo brindado en el diseño de interfaces de Usuario.</w:t>
+        <w:t>A nuestros amigos y compañeros de Ikaro por el tiempo brindado en el diseño de interfaces de Usuario.</w:t>
       </w:r>
     </w:p>
     <w:p>
@@ -6734,818 +6720,101 @@
         <w:t>……………..116</w:t>
       </w:r>
     </w:p>
-    <w:p>
-      <w:pPr>
-        <w:rPr>
-          <w:lang w:eastAsia="es-AR"/>
-        </w:rPr>
-      </w:pPr>
-    </w:p>
-    <w:p>
-      <w:pPr>
-        <w:spacing w:after="0" w:line="240" w:lineRule="auto"/>
-        <w:rPr>
-          <w:rFonts w:cstheme="minorHAnsi"/>
-          <w:lang w:val="es-AR"/>
-        </w:rPr>
-      </w:pPr>
-    </w:p>
-    <w:p>
-      <w:pPr>
-        <w:spacing w:after="0" w:line="240" w:lineRule="auto"/>
-        <w:jc w:val="center"/>
-        <w:rPr>
-          <w:rFonts w:ascii="Arial" w:hAnsi="Arial" w:cs="Arial"/>
-        </w:rPr>
-      </w:pPr>
-    </w:p>
-    <w:p>
-      <w:pPr>
-        <w:spacing w:after="0" w:line="240" w:lineRule="auto"/>
-        <w:jc w:val="center"/>
-        <w:rPr>
-          <w:rFonts w:ascii="Arial" w:hAnsi="Arial" w:cs="Arial"/>
-        </w:rPr>
-      </w:pPr>
-    </w:p>
-    <w:p>
-      <w:pPr>
-        <w:spacing w:after="0" w:line="240" w:lineRule="auto"/>
-        <w:jc w:val="center"/>
-        <w:rPr>
-          <w:rFonts w:ascii="Arial" w:hAnsi="Arial" w:cs="Arial"/>
-        </w:rPr>
-      </w:pPr>
-    </w:p>
-    <w:p>
-      <w:pPr>
-        <w:spacing w:after="0" w:line="240" w:lineRule="auto"/>
-        <w:jc w:val="center"/>
-        <w:rPr>
-          <w:rFonts w:ascii="Arial" w:hAnsi="Arial" w:cs="Arial"/>
-        </w:rPr>
-      </w:pPr>
-    </w:p>
-    <w:p>
-      <w:pPr>
-        <w:spacing w:after="0" w:line="240" w:lineRule="auto"/>
-        <w:ind w:left="720"/>
-        <w:jc w:val="center"/>
-        <w:rPr>
-          <w:rFonts w:ascii="Arial" w:hAnsi="Arial" w:cs="Arial"/>
-        </w:rPr>
-      </w:pPr>
-    </w:p>
-    <w:p>
-      <w:pPr>
-        <w:spacing w:after="0" w:line="240" w:lineRule="auto"/>
-        <w:jc w:val="center"/>
-        <w:rPr>
-          <w:rFonts w:ascii="Arial" w:hAnsi="Arial" w:cs="Arial"/>
-        </w:rPr>
-      </w:pPr>
-    </w:p>
-    <w:p>
-      <w:pPr>
-        <w:spacing w:after="0" w:line="240" w:lineRule="auto"/>
-        <w:jc w:val="center"/>
-        <w:rPr>
-          <w:rFonts w:ascii="Arial" w:hAnsi="Arial" w:cs="Arial"/>
-        </w:rPr>
-      </w:pPr>
-    </w:p>
-    <w:p>
-      <w:pPr>
-        <w:spacing w:after="0" w:line="240" w:lineRule="auto"/>
-        <w:jc w:val="center"/>
-        <w:rPr>
-          <w:rFonts w:ascii="Arial" w:hAnsi="Arial" w:cs="Arial"/>
-        </w:rPr>
-      </w:pPr>
-    </w:p>
-    <w:p>
-      <w:pPr>
-        <w:spacing w:after="0" w:line="240" w:lineRule="auto"/>
-        <w:rPr>
-          <w:rFonts w:cstheme="minorHAnsi"/>
-        </w:rPr>
-      </w:pPr>
-    </w:p>
-    <w:p>
-      <w:pPr>
-        <w:spacing w:after="0" w:line="240" w:lineRule="auto"/>
-        <w:jc w:val="center"/>
-        <w:rPr>
-          <w:rFonts w:ascii="Arial" w:hAnsi="Arial" w:cs="Arial"/>
-        </w:rPr>
-      </w:pPr>
-    </w:p>
-    <w:p>
-      <w:pPr>
-        <w:spacing w:after="0" w:line="240" w:lineRule="auto"/>
-        <w:ind w:left="720"/>
-        <w:jc w:val="center"/>
-        <w:rPr>
-          <w:rFonts w:ascii="Arial" w:hAnsi="Arial" w:cs="Arial"/>
-        </w:rPr>
-      </w:pPr>
-    </w:p>
-    <w:p>
-      <w:pPr>
-        <w:spacing w:after="0" w:line="240" w:lineRule="auto"/>
-        <w:ind w:left="720"/>
-        <w:jc w:val="center"/>
-        <w:rPr>
-          <w:rFonts w:ascii="Arial" w:hAnsi="Arial" w:cs="Arial"/>
-        </w:rPr>
-      </w:pPr>
-    </w:p>
-    <w:p>
-      <w:pPr>
-        <w:spacing w:after="0" w:line="240" w:lineRule="auto"/>
-        <w:jc w:val="center"/>
-        <w:rPr>
-          <w:rFonts w:ascii="Arial" w:hAnsi="Arial" w:cs="Arial"/>
-        </w:rPr>
-      </w:pPr>
-    </w:p>
-    <w:p>
-      <w:pPr>
-        <w:spacing w:after="0" w:line="240" w:lineRule="auto"/>
-        <w:rPr>
-          <w:rFonts w:cstheme="minorHAnsi"/>
-        </w:rPr>
-      </w:pPr>
-    </w:p>
-    <w:p>
-      <w:pPr>
-        <w:spacing w:after="0" w:line="240" w:lineRule="auto"/>
-        <w:jc w:val="center"/>
-        <w:rPr>
-          <w:rFonts w:ascii="Arial" w:eastAsia="Times New Roman" w:hAnsi="Arial" w:cs="Arial"/>
-          <w:bCs/>
-          <w:sz w:val="24"/>
-          <w:szCs w:val="24"/>
-          <w:lang w:eastAsia="es-AR"/>
-        </w:rPr>
-      </w:pPr>
-    </w:p>
-    <w:p>
-      <w:pPr>
-        <w:spacing w:after="0" w:line="240" w:lineRule="auto"/>
-        <w:rPr>
-          <w:rFonts w:eastAsia="Times New Roman" w:cstheme="minorHAnsi"/>
-          <w:bCs/>
-          <w:lang w:eastAsia="es-AR"/>
-        </w:rPr>
-      </w:pPr>
-    </w:p>
-    <w:p>
-      <w:pPr>
-        <w:spacing w:after="0" w:line="240" w:lineRule="auto"/>
-        <w:jc w:val="center"/>
-        <w:rPr>
-          <w:rFonts w:ascii="Arial" w:eastAsia="Times New Roman" w:hAnsi="Arial" w:cs="Arial"/>
-          <w:bCs/>
-          <w:sz w:val="24"/>
-          <w:szCs w:val="24"/>
-          <w:lang w:eastAsia="es-AR"/>
-        </w:rPr>
-      </w:pPr>
-    </w:p>
-    <w:p>
-      <w:pPr>
-        <w:spacing w:after="0" w:line="240" w:lineRule="auto"/>
-        <w:jc w:val="center"/>
-        <w:rPr>
-          <w:rFonts w:ascii="Arial" w:eastAsia="Times New Roman" w:hAnsi="Arial" w:cs="Arial"/>
-          <w:bCs/>
-          <w:sz w:val="24"/>
-          <w:szCs w:val="24"/>
-          <w:lang w:eastAsia="es-AR"/>
-        </w:rPr>
-      </w:pPr>
-    </w:p>
-    <w:p>
-      <w:pPr>
-        <w:spacing w:after="0" w:line="240" w:lineRule="auto"/>
-        <w:jc w:val="center"/>
-        <w:rPr>
-          <w:rFonts w:ascii="Arial" w:eastAsia="Times New Roman" w:hAnsi="Arial" w:cs="Arial"/>
-          <w:bCs/>
-          <w:sz w:val="24"/>
-          <w:szCs w:val="24"/>
-          <w:lang w:eastAsia="es-AR"/>
-        </w:rPr>
-      </w:pPr>
-    </w:p>
-    <w:p>
-      <w:pPr>
-        <w:spacing w:after="0" w:line="240" w:lineRule="auto"/>
-        <w:rPr>
-          <w:rFonts w:eastAsia="Times New Roman" w:cstheme="minorHAnsi"/>
-          <w:bCs/>
-          <w:lang w:eastAsia="es-AR"/>
-        </w:rPr>
-      </w:pPr>
-    </w:p>
-    <w:p>
-      <w:pPr>
-        <w:spacing w:after="0" w:line="240" w:lineRule="auto"/>
-        <w:jc w:val="center"/>
-        <w:rPr>
-          <w:rFonts w:ascii="Arial" w:eastAsia="Times New Roman" w:hAnsi="Arial" w:cs="Arial"/>
-          <w:bCs/>
-          <w:sz w:val="24"/>
-          <w:szCs w:val="24"/>
-          <w:lang w:eastAsia="es-AR"/>
-        </w:rPr>
-      </w:pPr>
-    </w:p>
-    <w:p>
-      <w:pPr>
-        <w:spacing w:after="0" w:line="240" w:lineRule="auto"/>
-        <w:jc w:val="center"/>
-        <w:rPr>
-          <w:rFonts w:ascii="Arial" w:eastAsia="Times New Roman" w:hAnsi="Arial" w:cs="Arial"/>
-          <w:bCs/>
-          <w:sz w:val="24"/>
-          <w:szCs w:val="24"/>
-          <w:lang w:eastAsia="es-AR"/>
-        </w:rPr>
-      </w:pPr>
-    </w:p>
-    <w:p>
-      <w:pPr>
-        <w:spacing w:after="0" w:line="240" w:lineRule="auto"/>
-        <w:rPr>
-          <w:rFonts w:eastAsia="Times New Roman" w:cstheme="minorHAnsi"/>
-          <w:bCs/>
-          <w:lang w:eastAsia="es-AR"/>
-        </w:rPr>
-      </w:pPr>
-    </w:p>
-    <w:p>
-      <w:pPr>
-        <w:spacing w:after="0" w:line="240" w:lineRule="auto"/>
-        <w:jc w:val="center"/>
-        <w:rPr>
-          <w:rFonts w:ascii="Arial" w:eastAsia="Times New Roman" w:hAnsi="Arial" w:cs="Arial"/>
-          <w:bCs/>
-          <w:sz w:val="24"/>
-          <w:szCs w:val="24"/>
-          <w:lang w:eastAsia="es-AR"/>
-        </w:rPr>
-      </w:pPr>
-    </w:p>
-    <w:p>
-      <w:pPr>
-        <w:spacing w:after="0" w:line="240" w:lineRule="auto"/>
-        <w:jc w:val="center"/>
-        <w:rPr>
-          <w:rFonts w:ascii="Arial" w:eastAsia="Times New Roman" w:hAnsi="Arial" w:cs="Arial"/>
-          <w:bCs/>
-          <w:sz w:val="24"/>
-          <w:szCs w:val="24"/>
-          <w:lang w:eastAsia="es-AR"/>
-        </w:rPr>
-      </w:pPr>
-    </w:p>
-    <w:p>
-      <w:pPr>
-        <w:spacing w:after="0" w:line="240" w:lineRule="auto"/>
-        <w:rPr>
-          <w:rFonts w:eastAsia="Times New Roman" w:cstheme="minorHAnsi"/>
-          <w:bCs/>
-          <w:lang w:eastAsia="es-AR"/>
-        </w:rPr>
-      </w:pPr>
-    </w:p>
-    <w:p>
-      <w:pPr>
-        <w:spacing w:after="0" w:line="240" w:lineRule="auto"/>
-        <w:jc w:val="center"/>
-        <w:rPr>
-          <w:rFonts w:ascii="Arial" w:eastAsia="Times New Roman" w:hAnsi="Arial" w:cs="Arial"/>
-          <w:bCs/>
-          <w:sz w:val="24"/>
-          <w:szCs w:val="24"/>
-          <w:lang w:eastAsia="es-AR"/>
-        </w:rPr>
-      </w:pPr>
-    </w:p>
-    <w:p>
-      <w:pPr>
-        <w:spacing w:after="0" w:line="240" w:lineRule="auto"/>
-        <w:jc w:val="center"/>
-        <w:rPr>
-          <w:rFonts w:ascii="Arial" w:eastAsia="Times New Roman" w:hAnsi="Arial" w:cs="Arial"/>
-          <w:bCs/>
-          <w:sz w:val="24"/>
-          <w:szCs w:val="24"/>
-          <w:lang w:eastAsia="es-AR"/>
-        </w:rPr>
-      </w:pPr>
-    </w:p>
-    <w:p>
-      <w:pPr>
-        <w:spacing w:after="0" w:line="240" w:lineRule="auto"/>
-        <w:rPr>
-          <w:rFonts w:eastAsia="Times New Roman" w:cstheme="minorHAnsi"/>
-          <w:bCs/>
-          <w:lang w:eastAsia="es-AR"/>
-        </w:rPr>
-      </w:pPr>
-    </w:p>
-    <w:p>
-      <w:pPr>
-        <w:spacing w:after="0" w:line="240" w:lineRule="auto"/>
-        <w:jc w:val="center"/>
-        <w:rPr>
-          <w:rFonts w:ascii="Arial" w:eastAsia="Times New Roman" w:hAnsi="Arial" w:cs="Arial"/>
-          <w:bCs/>
-          <w:sz w:val="24"/>
-          <w:szCs w:val="24"/>
-          <w:lang w:eastAsia="es-AR"/>
-        </w:rPr>
-      </w:pPr>
-    </w:p>
-    <w:p>
-      <w:pPr>
-        <w:spacing w:after="0" w:line="240" w:lineRule="auto"/>
-        <w:rPr>
-          <w:rFonts w:eastAsia="Times New Roman" w:cstheme="minorHAnsi"/>
-          <w:bCs/>
-          <w:lang w:eastAsia="es-AR"/>
-        </w:rPr>
-      </w:pPr>
-    </w:p>
-    <w:p>
-      <w:pPr>
-        <w:spacing w:after="0" w:line="240" w:lineRule="auto"/>
-        <w:rPr>
-          <w:rFonts w:eastAsia="Times New Roman" w:cstheme="minorHAnsi"/>
-          <w:bCs/>
-          <w:lang w:eastAsia="es-AR"/>
-        </w:rPr>
-      </w:pPr>
-    </w:p>
-    <w:p>
-      <w:pPr>
-        <w:contextualSpacing/>
-        <w:jc w:val="both"/>
-        <w:rPr>
-          <w:rFonts w:cstheme="minorHAnsi"/>
-        </w:rPr>
-      </w:pPr>
-    </w:p>
-    <w:p>
-      <w:pPr>
-        <w:rPr>
-          <w:rFonts w:cstheme="minorHAnsi"/>
-        </w:rPr>
-      </w:pPr>
-    </w:p>
-    <w:p>
-      <w:pPr>
-        <w:rPr>
-          <w:rFonts w:cstheme="minorHAnsi"/>
-        </w:rPr>
-      </w:pPr>
-    </w:p>
-    <w:p>
-      <w:pPr>
-        <w:spacing w:after="0" w:line="240" w:lineRule="auto"/>
-        <w:rPr>
-          <w:rFonts w:eastAsiaTheme="minorHAnsi" w:cstheme="minorHAnsi"/>
-          <w:lang w:val="es-AR" w:eastAsia="en-US"/>
-        </w:rPr>
-      </w:pPr>
-    </w:p>
-    <w:p>
-      <w:pPr>
-        <w:spacing w:after="0" w:line="240" w:lineRule="auto"/>
-        <w:rPr>
-          <w:rFonts w:eastAsiaTheme="minorHAnsi" w:cstheme="minorHAnsi"/>
-          <w:lang w:val="es-AR" w:eastAsia="en-US"/>
-        </w:rPr>
-      </w:pPr>
-    </w:p>
-    <w:p>
-      <w:pPr>
-        <w:spacing w:after="0" w:line="240" w:lineRule="auto"/>
-        <w:rPr>
-          <w:rFonts w:eastAsiaTheme="minorHAnsi" w:cstheme="minorHAnsi"/>
-          <w:lang w:val="es-AR" w:eastAsia="en-US"/>
-        </w:rPr>
-      </w:pPr>
-    </w:p>
-    <w:p>
-      <w:pPr>
-        <w:spacing w:after="0" w:line="240" w:lineRule="auto"/>
-        <w:rPr>
-          <w:rFonts w:eastAsiaTheme="minorHAnsi" w:cstheme="minorHAnsi"/>
-          <w:lang w:val="es-AR" w:eastAsia="en-US"/>
-        </w:rPr>
-      </w:pPr>
-    </w:p>
-    <w:p>
-      <w:pPr>
-        <w:spacing w:after="0" w:line="240" w:lineRule="auto"/>
-        <w:rPr>
-          <w:rFonts w:eastAsiaTheme="minorHAnsi" w:cstheme="minorHAnsi"/>
-          <w:lang w:val="es-AR" w:eastAsia="en-US"/>
-        </w:rPr>
-      </w:pPr>
-    </w:p>
-    <w:p>
-      <w:pPr>
-        <w:spacing w:after="0" w:line="240" w:lineRule="auto"/>
-        <w:rPr>
-          <w:rFonts w:eastAsiaTheme="minorHAnsi" w:cstheme="minorHAnsi"/>
-          <w:lang w:val="es-AR" w:eastAsia="en-US"/>
-        </w:rPr>
-      </w:pPr>
-    </w:p>
-    <w:p>
-      <w:pPr>
-        <w:spacing w:after="0" w:line="240" w:lineRule="auto"/>
-        <w:rPr>
-          <w:rFonts w:eastAsiaTheme="minorHAnsi" w:cstheme="minorHAnsi"/>
-          <w:lang w:val="es-AR" w:eastAsia="en-US"/>
-        </w:rPr>
-      </w:pPr>
-    </w:p>
-    <w:p>
-      <w:pPr>
-        <w:spacing w:after="0" w:line="240" w:lineRule="auto"/>
-        <w:rPr>
-          <w:rFonts w:eastAsiaTheme="minorHAnsi" w:cstheme="minorHAnsi"/>
-          <w:lang w:val="es-AR" w:eastAsia="en-US"/>
-        </w:rPr>
-      </w:pPr>
-    </w:p>
-    <w:p>
-      <w:pPr>
-        <w:spacing w:after="0" w:line="240" w:lineRule="auto"/>
-        <w:rPr>
-          <w:rFonts w:eastAsiaTheme="minorHAnsi" w:cstheme="minorHAnsi"/>
-          <w:lang w:val="es-AR" w:eastAsia="en-US"/>
-        </w:rPr>
-      </w:pPr>
-    </w:p>
-    <w:p>
-      <w:pPr>
-        <w:spacing w:after="0" w:line="240" w:lineRule="auto"/>
-        <w:rPr>
-          <w:rFonts w:eastAsiaTheme="minorHAnsi" w:cstheme="minorHAnsi"/>
-          <w:lang w:val="es-AR" w:eastAsia="en-US"/>
-        </w:rPr>
-      </w:pPr>
-    </w:p>
-    <w:p>
-      <w:pPr>
-        <w:spacing w:after="0" w:line="240" w:lineRule="auto"/>
-        <w:rPr>
-          <w:rFonts w:eastAsiaTheme="minorHAnsi" w:cstheme="minorHAnsi"/>
-          <w:lang w:val="es-AR" w:eastAsia="en-US"/>
-        </w:rPr>
-      </w:pPr>
-    </w:p>
-    <w:p>
-      <w:pPr>
-        <w:spacing w:after="0" w:line="240" w:lineRule="auto"/>
-        <w:rPr>
-          <w:rFonts w:eastAsiaTheme="minorHAnsi" w:cstheme="minorHAnsi"/>
-          <w:lang w:val="es-AR" w:eastAsia="en-US"/>
-        </w:rPr>
-      </w:pPr>
-    </w:p>
-    <w:p>
-      <w:pPr>
-        <w:spacing w:after="0" w:line="240" w:lineRule="auto"/>
-        <w:rPr>
-          <w:rFonts w:eastAsiaTheme="minorHAnsi" w:cstheme="minorHAnsi"/>
-          <w:lang w:val="es-AR" w:eastAsia="en-US"/>
-        </w:rPr>
-      </w:pPr>
-    </w:p>
-    <w:p>
-      <w:pPr>
-        <w:spacing w:after="0" w:line="240" w:lineRule="auto"/>
-        <w:rPr>
-          <w:rFonts w:eastAsiaTheme="minorHAnsi" w:cstheme="minorHAnsi"/>
-          <w:lang w:val="es-AR" w:eastAsia="en-US"/>
-        </w:rPr>
-      </w:pPr>
-    </w:p>
-    <w:p>
-      <w:pPr>
-        <w:spacing w:after="0" w:line="240" w:lineRule="auto"/>
-        <w:rPr>
-          <w:rFonts w:eastAsiaTheme="minorHAnsi" w:cstheme="minorHAnsi"/>
-          <w:lang w:val="es-AR" w:eastAsia="en-US"/>
-        </w:rPr>
-      </w:pPr>
-    </w:p>
-    <w:p>
-      <w:pPr>
-        <w:spacing w:after="0" w:line="240" w:lineRule="auto"/>
-        <w:rPr>
-          <w:rFonts w:eastAsiaTheme="minorHAnsi" w:cstheme="minorHAnsi"/>
-          <w:lang w:val="es-AR" w:eastAsia="en-US"/>
-        </w:rPr>
-      </w:pPr>
-    </w:p>
-    <w:p>
-      <w:pPr>
-        <w:spacing w:after="0" w:line="240" w:lineRule="auto"/>
-        <w:rPr>
-          <w:rFonts w:eastAsiaTheme="minorHAnsi" w:cstheme="minorHAnsi"/>
-          <w:lang w:val="es-AR" w:eastAsia="en-US"/>
-        </w:rPr>
-      </w:pPr>
-    </w:p>
-    <w:p>
-      <w:pPr>
-        <w:spacing w:after="0" w:line="240" w:lineRule="auto"/>
-        <w:rPr>
-          <w:rFonts w:eastAsiaTheme="minorHAnsi" w:cstheme="minorHAnsi"/>
-          <w:lang w:val="es-AR" w:eastAsia="en-US"/>
-        </w:rPr>
-      </w:pPr>
-    </w:p>
-    <w:p>
-      <w:pPr>
-        <w:spacing w:after="0" w:line="240" w:lineRule="auto"/>
-        <w:rPr>
-          <w:rFonts w:eastAsiaTheme="minorHAnsi" w:cstheme="minorHAnsi"/>
-          <w:lang w:val="es-AR" w:eastAsia="en-US"/>
-        </w:rPr>
-      </w:pPr>
-    </w:p>
-    <w:p>
-      <w:pPr>
-        <w:spacing w:after="0" w:line="240" w:lineRule="auto"/>
-        <w:rPr>
-          <w:rFonts w:eastAsiaTheme="minorHAnsi" w:cstheme="minorHAnsi"/>
-          <w:lang w:val="es-AR" w:eastAsia="en-US"/>
-        </w:rPr>
-      </w:pPr>
-    </w:p>
-    <w:p>
-      <w:pPr>
-        <w:spacing w:after="0" w:line="240" w:lineRule="auto"/>
-        <w:rPr>
-          <w:rFonts w:eastAsiaTheme="minorHAnsi" w:cstheme="minorHAnsi"/>
-          <w:lang w:val="es-AR" w:eastAsia="en-US"/>
-        </w:rPr>
-      </w:pPr>
-    </w:p>
-    <w:p>
-      <w:pPr>
-        <w:spacing w:after="0" w:line="240" w:lineRule="auto"/>
-        <w:rPr>
-          <w:rFonts w:eastAsiaTheme="minorHAnsi" w:cstheme="minorHAnsi"/>
-          <w:lang w:val="es-AR" w:eastAsia="en-US"/>
-        </w:rPr>
-      </w:pPr>
-    </w:p>
-    <w:p>
-      <w:pPr>
-        <w:spacing w:after="0" w:line="240" w:lineRule="auto"/>
-        <w:rPr>
-          <w:rFonts w:eastAsiaTheme="minorHAnsi" w:cstheme="minorHAnsi"/>
-          <w:lang w:val="es-AR" w:eastAsia="en-US"/>
-        </w:rPr>
-      </w:pPr>
-    </w:p>
-    <w:p>
-      <w:pPr>
-        <w:spacing w:after="0" w:line="240" w:lineRule="auto"/>
-        <w:rPr>
-          <w:rFonts w:eastAsiaTheme="minorHAnsi" w:cstheme="minorHAnsi"/>
-          <w:lang w:val="es-AR" w:eastAsia="en-US"/>
-        </w:rPr>
-      </w:pPr>
-    </w:p>
-    <w:p>
-      <w:pPr>
-        <w:rPr>
-          <w:lang w:val="es-AR"/>
-        </w:rPr>
-      </w:pPr>
-    </w:p>
-    <w:p>
-      <w:pPr>
-        <w:spacing w:after="0" w:line="240" w:lineRule="auto"/>
-        <w:contextualSpacing/>
-        <w:rPr>
-          <w:rFonts w:cstheme="minorHAnsi"/>
-        </w:rPr>
-      </w:pPr>
-    </w:p>
-    <w:p>
-      <w:pPr>
-        <w:spacing w:after="0" w:line="360" w:lineRule="auto"/>
-      </w:pPr>
-    </w:p>
-    <w:p>
-      <w:pPr>
-        <w:spacing w:after="0" w:line="360" w:lineRule="auto"/>
-        <w:rPr>
-          <w:rFonts w:eastAsia="Times New Roman" w:cstheme="minorHAnsi"/>
-        </w:rPr>
-      </w:pPr>
-    </w:p>
-    <w:p>
-      <w:pPr>
-        <w:autoSpaceDE w:val="0"/>
-        <w:autoSpaceDN w:val="0"/>
-        <w:adjustRightInd w:val="0"/>
-        <w:spacing w:after="0" w:line="240" w:lineRule="auto"/>
-        <w:contextualSpacing/>
-        <w:rPr>
-          <w:rFonts w:cstheme="minorHAnsi"/>
-        </w:rPr>
-      </w:pPr>
-    </w:p>
-    <w:p>
-      <w:pPr>
-        <w:autoSpaceDE w:val="0"/>
-        <w:autoSpaceDN w:val="0"/>
-        <w:adjustRightInd w:val="0"/>
-        <w:spacing w:after="0" w:line="360" w:lineRule="auto"/>
-        <w:rPr>
-          <w:rFonts w:cstheme="minorHAnsi"/>
-        </w:rPr>
-      </w:pPr>
-    </w:p>
-    <w:p>
-      <w:pPr>
-        <w:autoSpaceDE w:val="0"/>
-        <w:autoSpaceDN w:val="0"/>
-        <w:adjustRightInd w:val="0"/>
-        <w:spacing w:after="0" w:line="360" w:lineRule="auto"/>
-        <w:rPr>
-          <w:rFonts w:cstheme="minorHAnsi"/>
-        </w:rPr>
-      </w:pPr>
-    </w:p>
-    <w:p>
-      <w:pPr>
-        <w:spacing w:after="0" w:line="360" w:lineRule="auto"/>
-        <w:rPr>
-          <w:rFonts w:eastAsia="Times New Roman" w:cstheme="minorHAnsi"/>
-          <w:lang w:val="es-AR"/>
-        </w:rPr>
-      </w:pPr>
-      <w:r>
-        <w:rPr>
-          <w:rFonts w:eastAsia="Times New Roman" w:cstheme="minorHAnsi"/>
-          <w:lang w:val="es-AR"/>
-        </w:rPr>
-        <w:t xml:space="preserve"> </w:t>
-      </w:r>
-    </w:p>
-    <w:p>
-      <w:pPr>
-        <w:spacing w:after="0" w:line="360" w:lineRule="auto"/>
-        <w:rPr>
-          <w:rFonts w:eastAsia="Times New Roman" w:cstheme="minorHAnsi"/>
-          <w:lang w:val="es-AR"/>
-        </w:rPr>
-      </w:pPr>
-      <w:r>
-        <w:rPr>
-          <w:rFonts w:eastAsia="Times New Roman" w:cstheme="minorHAnsi"/>
-          <w:lang w:val="es-AR"/>
-        </w:rPr>
-        <w:t xml:space="preserve"> </w:t>
-      </w:r>
-    </w:p>
-    <w:p>
-      <w:pPr>
-        <w:spacing w:after="0" w:line="360" w:lineRule="auto"/>
-        <w:rPr>
-          <w:rFonts w:eastAsia="Times New Roman" w:cstheme="minorHAnsi"/>
-          <w:lang w:val="es-AR"/>
-        </w:rPr>
-      </w:pPr>
-    </w:p>
-    <w:p>
-      <w:pPr>
-        <w:pStyle w:val="Default"/>
-        <w:spacing w:line="360" w:lineRule="auto"/>
-        <w:contextualSpacing/>
-        <w:rPr>
-          <w:rFonts w:asciiTheme="minorHAnsi" w:hAnsiTheme="minorHAnsi" w:cstheme="minorHAnsi"/>
-          <w:color w:val="000000" w:themeColor="text1"/>
-          <w:sz w:val="22"/>
-          <w:szCs w:val="22"/>
-          <w:lang w:val="es-ES"/>
-        </w:rPr>
-      </w:pPr>
-    </w:p>
-    <w:p>
-      <w:pPr>
-        <w:tabs>
-          <w:tab w:val="left" w:pos="4815"/>
-        </w:tabs>
-        <w:rPr>
-          <w:lang w:val="es-AR"/>
-        </w:rPr>
-      </w:pPr>
-    </w:p>
-    <w:p>
-      <w:pPr>
-        <w:tabs>
-          <w:tab w:val="left" w:pos="4815"/>
-        </w:tabs>
-        <w:rPr>
-          <w:lang w:val="es-AR"/>
-        </w:rPr>
-      </w:pPr>
-    </w:p>
-    <w:p>
-      <w:pPr>
-        <w:tabs>
-          <w:tab w:val="left" w:pos="4815"/>
-        </w:tabs>
-      </w:pPr>
-    </w:p>
-    <w:p>
-      <w:pPr>
-        <w:tabs>
-          <w:tab w:val="left" w:pos="4815"/>
-        </w:tabs>
-      </w:pPr>
-    </w:p>
-    <w:p>
-      <w:pPr>
-        <w:tabs>
-          <w:tab w:val="left" w:pos="4815"/>
-        </w:tabs>
-      </w:pPr>
-    </w:p>
-    <w:p>
-      <w:pPr>
-        <w:tabs>
-          <w:tab w:val="left" w:pos="4815"/>
-        </w:tabs>
-      </w:pPr>
-    </w:p>
-    <w:p>
-      <w:pPr>
-        <w:tabs>
-          <w:tab w:val="left" w:pos="4815"/>
-        </w:tabs>
-      </w:pPr>
-    </w:p>
-    <w:p>
-      <w:pPr>
-        <w:tabs>
-          <w:tab w:val="left" w:pos="4815"/>
-        </w:tabs>
-      </w:pPr>
-    </w:p>
-    <w:p>
-      <w:pPr>
-        <w:tabs>
-          <w:tab w:val="left" w:pos="4815"/>
-        </w:tabs>
-      </w:pPr>
-    </w:p>
-    <w:p>
-      <w:pPr>
-        <w:tabs>
-          <w:tab w:val="left" w:pos="4815"/>
-        </w:tabs>
-      </w:pPr>
-    </w:p>
-    <w:p>
-      <w:pPr>
-        <w:tabs>
-          <w:tab w:val="left" w:pos="4815"/>
-        </w:tabs>
-      </w:pPr>
-    </w:p>
-    <w:p>
-      <w:pPr>
-        <w:tabs>
-          <w:tab w:val="left" w:pos="4815"/>
-        </w:tabs>
-      </w:pPr>
-    </w:p>
-    <w:p/>
     <w:sectPr>
+      <w:footerReference w:type="default" r:id="rId8"/>
       <w:pgSz w:w="11906" w:h="16838"/>
       <w:pgMar w:top="1417" w:right="1701" w:bottom="1417" w:left="1701" w:header="708" w:footer="708" w:gutter="0"/>
+      <w:pgNumType w:fmt="upperRoman"/>
       <w:cols w:space="708"/>
       <w:docGrid w:linePitch="360"/>
     </w:sectPr>
   </w:body>
 </w:document>
+</file>
+
+<file path=word/endnotes.xml><?xml version="1.0" encoding="utf-8"?>
+<w:endnotes xmlns:ve="http://schemas.openxmlformats.org/markup-compatibility/2006" xmlns:o="urn:schemas-microsoft-com:office:office" xmlns:r="http://schemas.openxmlformats.org/officeDocument/2006/relationships" xmlns:m="http://schemas.openxmlformats.org/officeDocument/2006/math" xmlns:v="urn:schemas-microsoft-com:vml" xmlns:wp="http://schemas.openxmlformats.org/drawingml/2006/wordprocessingDrawing" xmlns:w10="urn:schemas-microsoft-com:office:word" xmlns:w="http://schemas.openxmlformats.org/wordprocessingml/2006/main" xmlns:wne="http://schemas.microsoft.com/office/word/2006/wordml">
+  <w:endnote w:type="separator" w:id="0">
+    <w:p>
+      <w:pPr>
+        <w:spacing w:after="0" w:line="240" w:lineRule="auto"/>
+      </w:pPr>
+      <w:r>
+        <w:separator/>
+      </w:r>
+    </w:p>
+  </w:endnote>
+  <w:endnote w:type="continuationSeparator" w:id="1">
+    <w:p>
+      <w:pPr>
+        <w:spacing w:after="0" w:line="240" w:lineRule="auto"/>
+      </w:pPr>
+      <w:r>
+        <w:continuationSeparator/>
+      </w:r>
+    </w:p>
+  </w:endnote>
+</w:endnotes>
+</file>
+
+<file path=word/footer1.xml><?xml version="1.0" encoding="utf-8"?>
+<w:ftr xmlns:ve="http://schemas.openxmlformats.org/markup-compatibility/2006" xmlns:o="urn:schemas-microsoft-com:office:office" xmlns:r="http://schemas.openxmlformats.org/officeDocument/2006/relationships" xmlns:m="http://schemas.openxmlformats.org/officeDocument/2006/math" xmlns:v="urn:schemas-microsoft-com:vml" xmlns:wp="http://schemas.openxmlformats.org/drawingml/2006/wordprocessingDrawing" xmlns:w10="urn:schemas-microsoft-com:office:word" xmlns:w="http://schemas.openxmlformats.org/wordprocessingml/2006/main" xmlns:wne="http://schemas.microsoft.com/office/word/2006/wordml">
+  <w:sdt>
+    <w:sdtPr>
+      <w:id w:val="1090479"/>
+      <w:docPartObj>
+        <w:docPartGallery w:val="Page Numbers (Bottom of Page)"/>
+        <w:docPartUnique/>
+      </w:docPartObj>
+    </w:sdtPr>
+    <w:sdtContent>
+      <w:p>
+        <w:pPr>
+          <w:pStyle w:val="Piedepgina"/>
+          <w:jc w:val="right"/>
+        </w:pPr>
+        <w:fldSimple w:instr=" PAGE   \* MERGEFORMAT ">
+          <w:r>
+            <w:rPr>
+              <w:noProof/>
+            </w:rPr>
+            <w:t>IX</w:t>
+          </w:r>
+        </w:fldSimple>
+      </w:p>
+    </w:sdtContent>
+  </w:sdt>
+  <w:p>
+    <w:pPr>
+      <w:pStyle w:val="Piedepgina"/>
+    </w:pPr>
+  </w:p>
+</w:ftr>
+</file>
+
+<file path=word/footnotes.xml><?xml version="1.0" encoding="utf-8"?>
+<w:footnotes xmlns:ve="http://schemas.openxmlformats.org/markup-compatibility/2006" xmlns:o="urn:schemas-microsoft-com:office:office" xmlns:r="http://schemas.openxmlformats.org/officeDocument/2006/relationships" xmlns:m="http://schemas.openxmlformats.org/officeDocument/2006/math" xmlns:v="urn:schemas-microsoft-com:vml" xmlns:wp="http://schemas.openxmlformats.org/drawingml/2006/wordprocessingDrawing" xmlns:w10="urn:schemas-microsoft-com:office:word" xmlns:w="http://schemas.openxmlformats.org/wordprocessingml/2006/main" xmlns:wne="http://schemas.microsoft.com/office/word/2006/wordml">
+  <w:footnote w:type="separator" w:id="0">
+    <w:p>
+      <w:pPr>
+        <w:spacing w:after="0" w:line="240" w:lineRule="auto"/>
+      </w:pPr>
+      <w:r>
+        <w:separator/>
+      </w:r>
+    </w:p>
+  </w:footnote>
+  <w:footnote w:type="continuationSeparator" w:id="1">
+    <w:p>
+      <w:pPr>
+        <w:spacing w:after="0" w:line="240" w:lineRule="auto"/>
+      </w:pPr>
+      <w:r>
+        <w:continuationSeparator/>
+      </w:r>
+    </w:p>
+  </w:footnote>
+</w:footnotes>
 </file>
 
 <file path=word/numbering.xml><?xml version="1.0" encoding="utf-8"?>
@@ -8384,6 +7653,52 @@
     <w:name w:val="date-cat"/>
     <w:basedOn w:val="Fuentedeprrafopredeter"/>
     <w:rsid w:val="00A94F29"/>
+  </w:style>
+  <w:style w:type="paragraph" w:styleId="Encabezado">
+    <w:name w:val="header"/>
+    <w:basedOn w:val="Normal"/>
+    <w:link w:val="EncabezadoCar"/>
+    <w:uiPriority w:val="99"/>
+    <w:semiHidden/>
+    <w:unhideWhenUsed/>
+    <w:rsid w:val="00A304AC"/>
+    <w:pPr>
+      <w:tabs>
+        <w:tab w:val="center" w:pos="4252"/>
+        <w:tab w:val="right" w:pos="8504"/>
+      </w:tabs>
+      <w:spacing w:after="0" w:line="240" w:lineRule="auto"/>
+    </w:pPr>
+  </w:style>
+  <w:style w:type="character" w:customStyle="1" w:styleId="EncabezadoCar">
+    <w:name w:val="Encabezado Car"/>
+    <w:basedOn w:val="Fuentedeprrafopredeter"/>
+    <w:link w:val="Encabezado"/>
+    <w:uiPriority w:val="99"/>
+    <w:semiHidden/>
+    <w:rsid w:val="00A304AC"/>
+  </w:style>
+  <w:style w:type="paragraph" w:styleId="Piedepgina">
+    <w:name w:val="footer"/>
+    <w:basedOn w:val="Normal"/>
+    <w:link w:val="PiedepginaCar"/>
+    <w:uiPriority w:val="99"/>
+    <w:unhideWhenUsed/>
+    <w:rsid w:val="00A304AC"/>
+    <w:pPr>
+      <w:tabs>
+        <w:tab w:val="center" w:pos="4252"/>
+        <w:tab w:val="right" w:pos="8504"/>
+      </w:tabs>
+      <w:spacing w:after="0" w:line="240" w:lineRule="auto"/>
+    </w:pPr>
+  </w:style>
+  <w:style w:type="character" w:customStyle="1" w:styleId="PiedepginaCar">
+    <w:name w:val="Pie de página Car"/>
+    <w:basedOn w:val="Fuentedeprrafopredeter"/>
+    <w:link w:val="Piedepgina"/>
+    <w:uiPriority w:val="99"/>
+    <w:rsid w:val="00A304AC"/>
   </w:style>
 </w:styles>
 </file>

</xml_diff>

<commit_message>
refinamiento unidad 3 completada
</commit_message>
<xml_diff>
--- a/Documentacion/INFORME FINAL/ESTRUCTURA Y INDICE.docx
+++ b/Documentacion/INFORME FINAL/ESTRUCTURA Y INDICE.docx
@@ -2055,7 +2055,19 @@
         <w:rPr>
           <w:lang w:eastAsia="es-AR"/>
         </w:rPr>
-        <w:t xml:space="preserve"> ROLES IDENTIFICADOS…………………………………………………………………………………….45</w:t>
+        <w:t xml:space="preserve"> ROLES IDENTIFICADOS</w:t>
+      </w:r>
+      <w:r>
+        <w:rPr>
+          <w:lang w:eastAsia="es-AR"/>
+        </w:rPr>
+        <w:t>………………..</w:t>
+      </w:r>
+      <w:r>
+        <w:rPr>
+          <w:lang w:eastAsia="es-AR"/>
+        </w:rPr>
+        <w:t>………………………………………………………………….45</w:t>
       </w:r>
     </w:p>
     <w:p>
@@ -2075,7 +2087,19 @@
         <w:rPr>
           <w:lang w:eastAsia="es-AR"/>
         </w:rPr>
-        <w:t xml:space="preserve"> ACTIVIDADES REALIZADAS……………………………………………………………………………….46</w:t>
+        <w:t xml:space="preserve"> ACTIVIDADES REALIZADAS</w:t>
+      </w:r>
+      <w:r>
+        <w:rPr>
+          <w:lang w:eastAsia="es-AR"/>
+        </w:rPr>
+        <w:t xml:space="preserve"> ……………………………………….</w:t>
+      </w:r>
+      <w:r>
+        <w:rPr>
+          <w:lang w:eastAsia="es-AR"/>
+        </w:rPr>
+        <w:t>…………………………………….46</w:t>
       </w:r>
     </w:p>
     <w:p>
@@ -7872,7 +7896,7 @@
             <w:rPr>
               <w:noProof/>
             </w:rPr>
-            <w:t>X</w:t>
+            <w:t>IV</w:t>
           </w:r>
         </w:fldSimple>
       </w:p>

</xml_diff>

<commit_message>
mini arrglos de indice
</commit_message>
<xml_diff>
--- a/Documentacion/INFORME FINAL/ESTRUCTURA Y INDICE.docx
+++ b/Documentacion/INFORME FINAL/ESTRUCTURA Y INDICE.docx
@@ -301,31 +301,23 @@
       <w:pPr>
         <w:rPr>
           <w:rFonts w:ascii="Arial" w:hAnsi="Arial" w:cs="Arial"/>
-          <w:sz w:val="24"/>
-          <w:szCs w:val="24"/>
         </w:rPr>
       </w:pPr>
       <w:r>
         <w:rPr>
           <w:rFonts w:ascii="Arial" w:hAnsi="Arial" w:cs="Arial"/>
-          <w:sz w:val="24"/>
-          <w:szCs w:val="24"/>
         </w:rPr>
         <w:t xml:space="preserve">La estructura del proyecto </w:t>
       </w:r>
       <w:r>
         <w:rPr>
           <w:rFonts w:ascii="Arial" w:hAnsi="Arial" w:cs="Arial"/>
-          <w:sz w:val="24"/>
-          <w:szCs w:val="24"/>
         </w:rPr>
         <w:t>cuenta con 9</w:t>
       </w:r>
       <w:r>
         <w:rPr>
           <w:rFonts w:ascii="Arial" w:hAnsi="Arial" w:cs="Arial"/>
-          <w:sz w:val="24"/>
-          <w:szCs w:val="24"/>
         </w:rPr>
         <w:t xml:space="preserve"> capítulos en los cuales se describe los documentos necesarios para desarrollar dicho proyecto.</w:t>
       </w:r>
@@ -335,15 +327,11 @@
         <w:jc w:val="both"/>
         <w:rPr>
           <w:rFonts w:ascii="Arial" w:hAnsi="Arial" w:cs="Arial"/>
-          <w:sz w:val="24"/>
-          <w:szCs w:val="24"/>
         </w:rPr>
       </w:pPr>
       <w:r>
         <w:rPr>
           <w:rFonts w:ascii="Arial" w:hAnsi="Arial" w:cs="Arial"/>
-          <w:sz w:val="24"/>
-          <w:szCs w:val="24"/>
         </w:rPr>
         <w:t>En el Capitulo 1 "Introducción" se  realiza una introducción a la realidad aumentada en dispositivos móviles, además se definen los objetivos general y secundarios. Finalmente se describe como se encuentra estructurada la tesis.</w:t>
       </w:r>
@@ -353,15 +341,11 @@
         <w:jc w:val="both"/>
         <w:rPr>
           <w:rFonts w:ascii="Arial" w:hAnsi="Arial" w:cs="Arial"/>
-          <w:sz w:val="24"/>
-          <w:szCs w:val="24"/>
         </w:rPr>
       </w:pPr>
       <w:r>
         <w:rPr>
           <w:rFonts w:ascii="Arial" w:hAnsi="Arial" w:cs="Arial"/>
-          <w:sz w:val="24"/>
-          <w:szCs w:val="24"/>
         </w:rPr>
         <w:t xml:space="preserve">El Capitulo 2 "Marco teórico" se presenta las definiciones y abreviaturas que se encuentran en la documentación del proyecto, además de los conceptos teóricos necesarios para el desarrollo del proyecto relacionadas con la realidad aumentada, su arquitectura y las herramientas en la actualidad. </w:t>
       </w:r>
@@ -371,15 +355,11 @@
         <w:jc w:val="both"/>
         <w:rPr>
           <w:rFonts w:ascii="Arial" w:hAnsi="Arial" w:cs="Arial"/>
-          <w:sz w:val="24"/>
-          <w:szCs w:val="24"/>
         </w:rPr>
       </w:pPr>
       <w:r>
         <w:rPr>
           <w:rFonts w:ascii="Arial" w:hAnsi="Arial" w:cs="Arial"/>
-          <w:sz w:val="24"/>
-          <w:szCs w:val="24"/>
         </w:rPr>
         <w:t>En el Capitulo 3 "Análisis y evaluación de tecnologías de realidad aumentada" se centra en la investigación y el estudio de las distintas tecnologías de realidad aumentada.</w:t>
       </w:r>
@@ -389,15 +369,11 @@
         <w:jc w:val="both"/>
         <w:rPr>
           <w:rFonts w:ascii="Arial" w:hAnsi="Arial" w:cs="Arial"/>
-          <w:sz w:val="24"/>
-          <w:szCs w:val="24"/>
         </w:rPr>
       </w:pPr>
       <w:r>
         <w:rPr>
           <w:rFonts w:ascii="Arial" w:hAnsi="Arial" w:cs="Arial"/>
-          <w:sz w:val="24"/>
-          <w:szCs w:val="24"/>
         </w:rPr>
         <w:t>En el Capitulo 4 "Metodología de desarrollo" se describe la metodología que se utilizo durante el desarrollo del proyecto.</w:t>
       </w:r>
@@ -407,15 +383,11 @@
         <w:jc w:val="both"/>
         <w:rPr>
           <w:rFonts w:ascii="Arial" w:hAnsi="Arial" w:cs="Arial"/>
-          <w:sz w:val="24"/>
-          <w:szCs w:val="24"/>
         </w:rPr>
       </w:pPr>
       <w:r>
         <w:rPr>
           <w:rFonts w:ascii="Arial" w:hAnsi="Arial" w:cs="Arial"/>
-          <w:sz w:val="24"/>
-          <w:szCs w:val="24"/>
         </w:rPr>
         <w:t>En el Capitulo 5 "Preparación del entorno de trabajo" se describe la preparación de los programas que se utilizaran en el trabajo y sus requerimientos técnicos.</w:t>
       </w:r>
@@ -426,15 +398,11 @@
         <w:rPr>
           <w:rFonts w:ascii="Arial" w:hAnsi="Arial" w:cs="Arial"/>
           <w:color w:val="000000" w:themeColor="text1"/>
-          <w:sz w:val="24"/>
-          <w:szCs w:val="24"/>
         </w:rPr>
       </w:pPr>
       <w:r>
         <w:rPr>
           <w:rFonts w:ascii="Arial" w:hAnsi="Arial" w:cs="Arial"/>
-          <w:sz w:val="24"/>
-          <w:szCs w:val="24"/>
         </w:rPr>
         <w:t>En el Capitulo 6 "Desarrollo del prototipo de realidad aumentada" contiene la descripción, documentación, código y prueba del "</w:t>
       </w:r>
@@ -442,8 +410,6 @@
         <w:rPr>
           <w:rFonts w:ascii="Arial" w:hAnsi="Arial" w:cs="Arial"/>
           <w:color w:val="000000" w:themeColor="text1"/>
-          <w:sz w:val="24"/>
-          <w:szCs w:val="24"/>
         </w:rPr>
         <w:t>Prototipo Interactivo de Realidad Aumentada" que se planteó realizar.</w:t>
       </w:r>
@@ -454,16 +420,12 @@
         <w:rPr>
           <w:rFonts w:ascii="Arial" w:hAnsi="Arial" w:cs="Arial"/>
           <w:color w:val="000000" w:themeColor="text1"/>
-          <w:sz w:val="24"/>
-          <w:szCs w:val="24"/>
         </w:rPr>
       </w:pPr>
       <w:r>
         <w:rPr>
           <w:rFonts w:ascii="Arial" w:hAnsi="Arial" w:cs="Arial"/>
           <w:color w:val="000000" w:themeColor="text1"/>
-          <w:sz w:val="24"/>
-          <w:szCs w:val="24"/>
         </w:rPr>
         <w:t>En el Capitulo 7 "Conclusión" se plasman las conclusiones obtenidas durante el desarrollo del proyecto, además, también se definen las posibles líneas futuras de investigación y de desarrollo.</w:t>
       </w:r>
@@ -474,16 +436,12 @@
         <w:rPr>
           <w:rFonts w:ascii="Arial" w:hAnsi="Arial" w:cs="Arial"/>
           <w:color w:val="000000" w:themeColor="text1"/>
-          <w:sz w:val="24"/>
-          <w:szCs w:val="24"/>
         </w:rPr>
       </w:pPr>
       <w:r>
         <w:rPr>
           <w:rFonts w:ascii="Arial" w:hAnsi="Arial" w:cs="Arial"/>
           <w:color w:val="000000" w:themeColor="text1"/>
-          <w:sz w:val="24"/>
-          <w:szCs w:val="24"/>
         </w:rPr>
         <w:t>En el capítulo 8 "Definiciones y abreviaturas", contiene las definiciones de las palabras que se pueden encontrar en el proyecto.</w:t>
       </w:r>
@@ -493,15 +451,11 @@
         <w:jc w:val="both"/>
         <w:rPr>
           <w:rFonts w:ascii="Arial" w:hAnsi="Arial" w:cs="Arial"/>
-          <w:sz w:val="24"/>
-          <w:szCs w:val="24"/>
         </w:rPr>
       </w:pPr>
       <w:r>
         <w:rPr>
           <w:rFonts w:ascii="Arial" w:hAnsi="Arial" w:cs="Arial"/>
-          <w:sz w:val="24"/>
-          <w:szCs w:val="24"/>
         </w:rPr>
         <w:t>En el Capitulo 9 "Bibliografía" se presenta la lista de  las referencias bibliográficas utilizadas como complemento teórico para el desarrollo de este proyecto.</w:t>
       </w:r>
@@ -513,6 +467,7 @@
         </w:tabs>
       </w:pPr>
     </w:p>
+    <w:p/>
     <w:p>
       <w:pPr>
         <w:tabs>
@@ -522,31 +477,31 @@
     </w:p>
     <w:p>
       <w:pPr>
-        <w:tabs>
-          <w:tab w:val="left" w:pos="4815"/>
-        </w:tabs>
-      </w:pPr>
-    </w:p>
-    <w:p>
-      <w:pPr>
-        <w:tabs>
-          <w:tab w:val="left" w:pos="4815"/>
-        </w:tabs>
-      </w:pPr>
-    </w:p>
-    <w:p>
-      <w:pPr>
-        <w:tabs>
-          <w:tab w:val="left" w:pos="4815"/>
-        </w:tabs>
-      </w:pPr>
-    </w:p>
-    <w:p>
-      <w:pPr>
         <w:pStyle w:val="Sinespaciado"/>
         <w:ind w:firstLine="0"/>
         <w:rPr>
           <w:rStyle w:val="SinespaciadoCar"/>
+        </w:rPr>
+      </w:pPr>
+    </w:p>
+    <w:p>
+      <w:pPr>
+        <w:rPr>
+          <w:lang w:eastAsia="es-AR"/>
+        </w:rPr>
+      </w:pPr>
+    </w:p>
+    <w:p>
+      <w:pPr>
+        <w:rPr>
+          <w:lang w:eastAsia="es-AR"/>
+        </w:rPr>
+      </w:pPr>
+    </w:p>
+    <w:p>
+      <w:pPr>
+        <w:rPr>
+          <w:lang w:eastAsia="es-AR"/>
         </w:rPr>
       </w:pPr>
     </w:p>
@@ -576,6 +531,7 @@
           <w:sz w:val="44"/>
           <w:szCs w:val="44"/>
         </w:rPr>
+        <w:lastRenderedPageBreak/>
         <w:t>ÍNDICE GENERAL.</w:t>
       </w:r>
     </w:p>
@@ -1561,83 +1517,83 @@
         <w:rPr>
           <w:lang w:eastAsia="es-AR"/>
         </w:rPr>
+        <w:t>3.4.</w:t>
+      </w:r>
+      <w:r>
+        <w:rPr>
+          <w:lang w:eastAsia="es-AR"/>
+        </w:rPr>
+        <w:t xml:space="preserve"> ELECCION DEL ENTORNO DE DESARROLLO……………………………………………………..28</w:t>
+      </w:r>
+    </w:p>
+    <w:p>
+      <w:pPr>
+        <w:pStyle w:val="Prrafodelista"/>
+        <w:rPr>
+          <w:lang w:eastAsia="es-AR"/>
+        </w:rPr>
+      </w:pPr>
+      <w:r>
+        <w:rPr>
+          <w:lang w:eastAsia="es-AR"/>
+        </w:rPr>
+        <w:t xml:space="preserve">        </w:t>
+      </w:r>
+      <w:r>
+        <w:rPr>
+          <w:lang w:eastAsia="es-AR"/>
+        </w:rPr>
+        <w:tab/>
+      </w:r>
+      <w:r>
+        <w:rPr>
+          <w:lang w:eastAsia="es-AR"/>
+        </w:rPr>
+        <w:t>3.4.1. ENTORNO PARA</w:t>
+      </w:r>
+      <w:r>
+        <w:rPr>
+          <w:lang w:eastAsia="es-AR"/>
+        </w:rPr>
+        <w:t xml:space="preserve"> SIST</w:t>
+      </w:r>
+      <w:r>
+        <w:rPr>
+          <w:lang w:eastAsia="es-AR"/>
+        </w:rPr>
+        <w:t>EMA DE REALIDAD AUMENTADA…………….</w:t>
+      </w:r>
+      <w:r>
+        <w:rPr>
+          <w:lang w:eastAsia="es-AR"/>
+        </w:rPr>
+        <w:t>..</w:t>
+      </w:r>
+      <w:r>
+        <w:rPr>
+          <w:lang w:eastAsia="es-AR"/>
+        </w:rPr>
+        <w:t>.</w:t>
+      </w:r>
+      <w:r>
+        <w:rPr>
+          <w:lang w:eastAsia="es-AR"/>
+        </w:rPr>
+        <w:t>…..28</w:t>
+      </w:r>
+    </w:p>
+    <w:p>
+      <w:pPr>
+        <w:pStyle w:val="Prrafodelista"/>
+        <w:rPr>
+          <w:lang w:eastAsia="es-AR"/>
+        </w:rPr>
+      </w:pPr>
+      <w:r>
+        <w:rPr>
+          <w:lang w:eastAsia="es-AR"/>
+        </w:rPr>
         <w:lastRenderedPageBreak/>
-        <w:t>3.4.</w:t>
-      </w:r>
-      <w:r>
-        <w:rPr>
-          <w:lang w:eastAsia="es-AR"/>
-        </w:rPr>
-        <w:t xml:space="preserve"> ELECCION DEL ENTORNO DE DESARROLLO……………………………………………………..28</w:t>
-      </w:r>
-    </w:p>
-    <w:p>
-      <w:pPr>
-        <w:pStyle w:val="Prrafodelista"/>
-        <w:rPr>
-          <w:lang w:eastAsia="es-AR"/>
-        </w:rPr>
-      </w:pPr>
-      <w:r>
-        <w:rPr>
-          <w:lang w:eastAsia="es-AR"/>
-        </w:rPr>
-        <w:t xml:space="preserve">        </w:t>
-      </w:r>
-      <w:r>
-        <w:rPr>
-          <w:lang w:eastAsia="es-AR"/>
-        </w:rPr>
-        <w:tab/>
-      </w:r>
-      <w:r>
-        <w:rPr>
-          <w:lang w:eastAsia="es-AR"/>
-        </w:rPr>
-        <w:t>3.4.1. ENTORNO PARA</w:t>
-      </w:r>
-      <w:r>
-        <w:rPr>
-          <w:lang w:eastAsia="es-AR"/>
-        </w:rPr>
-        <w:t xml:space="preserve"> SIST</w:t>
-      </w:r>
-      <w:r>
-        <w:rPr>
-          <w:lang w:eastAsia="es-AR"/>
-        </w:rPr>
-        <w:t>EMA DE REALIDAD AUMENTADA…………….</w:t>
-      </w:r>
-      <w:r>
-        <w:rPr>
-          <w:lang w:eastAsia="es-AR"/>
-        </w:rPr>
-        <w:t>..</w:t>
-      </w:r>
-      <w:r>
-        <w:rPr>
-          <w:lang w:eastAsia="es-AR"/>
-        </w:rPr>
-        <w:t>.</w:t>
-      </w:r>
-      <w:r>
-        <w:rPr>
-          <w:lang w:eastAsia="es-AR"/>
-        </w:rPr>
-        <w:t>…..28</w:t>
-      </w:r>
-    </w:p>
-    <w:p>
-      <w:pPr>
-        <w:pStyle w:val="Prrafodelista"/>
-        <w:rPr>
-          <w:lang w:eastAsia="es-AR"/>
-        </w:rPr>
-      </w:pPr>
-      <w:r>
-        <w:rPr>
-          <w:lang w:eastAsia="es-AR"/>
-        </w:rPr>
         <w:t xml:space="preserve">   </w:t>
       </w:r>
       <w:r>
@@ -2597,7 +2553,6 @@
         <w:rPr>
           <w:lang w:eastAsia="es-AR"/>
         </w:rPr>
-        <w:lastRenderedPageBreak/>
         <w:tab/>
         <w:t>6.1.6.</w:t>
       </w:r>
@@ -2647,6 +2602,7 @@
         <w:rPr>
           <w:lang w:eastAsia="es-AR"/>
         </w:rPr>
+        <w:lastRenderedPageBreak/>
         <w:t>6.1.7.1. DETALLE DE CASO DE USO DEL SISTEMA DE GESTION DE PEDIDO…………………………………………………………………………………………….81</w:t>
       </w:r>
     </w:p>
@@ -3321,6 +3277,7 @@
           <w:szCs w:val="44"/>
           <w:lang w:eastAsia="es-AR"/>
         </w:rPr>
+        <w:lastRenderedPageBreak/>
         <w:t>ÍNDICE DE TABLAS.</w:t>
       </w:r>
     </w:p>
@@ -4167,53 +4124,53 @@
           <w:rFonts w:eastAsiaTheme="majorEastAsia" w:cstheme="minorHAnsi"/>
           <w:bCs/>
         </w:rPr>
+        <w:t>TABLA 6.36: CASO DE PRUEBA ELIMINAR VIDEO-FLUJO NORMAL</w:t>
+      </w:r>
+      <w:r>
+        <w:rPr>
+          <w:rFonts w:eastAsiaTheme="majorEastAsia" w:cstheme="minorHAnsi"/>
+          <w:bCs/>
+        </w:rPr>
+        <w:t>…………………………………….145</w:t>
+      </w:r>
+    </w:p>
+    <w:p>
+      <w:pPr>
+        <w:contextualSpacing/>
+        <w:rPr>
+          <w:rFonts w:eastAsiaTheme="majorEastAsia" w:cstheme="minorHAnsi"/>
+          <w:bCs/>
+        </w:rPr>
+      </w:pPr>
+      <w:r>
+        <w:rPr>
+          <w:rFonts w:eastAsiaTheme="majorEastAsia" w:cstheme="minorHAnsi"/>
+          <w:bCs/>
+        </w:rPr>
+        <w:t>TABLA 6.37: CASO DE PRUEBA ELIMINAR DIARIO-FLUJO NORMAL</w:t>
+      </w:r>
+      <w:r>
+        <w:rPr>
+          <w:rFonts w:eastAsiaTheme="majorEastAsia" w:cstheme="minorHAnsi"/>
+          <w:bCs/>
+        </w:rPr>
+        <w:t>…………………………………..146</w:t>
+      </w:r>
+    </w:p>
+    <w:p>
+      <w:pPr>
+        <w:contextualSpacing/>
+        <w:rPr>
+          <w:rFonts w:eastAsiaTheme="majorEastAsia" w:cstheme="minorHAnsi"/>
+          <w:bCs/>
+        </w:rPr>
+      </w:pPr>
+      <w:r>
+        <w:rPr>
+          <w:rFonts w:eastAsiaTheme="majorEastAsia" w:cstheme="minorHAnsi"/>
+          <w:bCs/>
+        </w:rPr>
         <w:lastRenderedPageBreak/>
-        <w:t>TABLA 6.36: CASO DE PRUEBA ELIMINAR VIDEO-FLUJO NORMAL</w:t>
-      </w:r>
-      <w:r>
-        <w:rPr>
-          <w:rFonts w:eastAsiaTheme="majorEastAsia" w:cstheme="minorHAnsi"/>
-          <w:bCs/>
-        </w:rPr>
-        <w:t>…………………………………….145</w:t>
-      </w:r>
-    </w:p>
-    <w:p>
-      <w:pPr>
-        <w:contextualSpacing/>
-        <w:rPr>
-          <w:rFonts w:eastAsiaTheme="majorEastAsia" w:cstheme="minorHAnsi"/>
-          <w:bCs/>
-        </w:rPr>
-      </w:pPr>
-      <w:r>
-        <w:rPr>
-          <w:rFonts w:eastAsiaTheme="majorEastAsia" w:cstheme="minorHAnsi"/>
-          <w:bCs/>
-        </w:rPr>
-        <w:t>TABLA 6.37: CASO DE PRUEBA ELIMINAR DIARIO-FLUJO NORMAL</w:t>
-      </w:r>
-      <w:r>
-        <w:rPr>
-          <w:rFonts w:eastAsiaTheme="majorEastAsia" w:cstheme="minorHAnsi"/>
-          <w:bCs/>
-        </w:rPr>
-        <w:t>…………………………………..146</w:t>
-      </w:r>
-    </w:p>
-    <w:p>
-      <w:pPr>
-        <w:contextualSpacing/>
-        <w:rPr>
-          <w:rFonts w:eastAsiaTheme="majorEastAsia" w:cstheme="minorHAnsi"/>
-          <w:bCs/>
-        </w:rPr>
-      </w:pPr>
-      <w:r>
-        <w:rPr>
-          <w:rFonts w:eastAsiaTheme="majorEastAsia" w:cstheme="minorHAnsi"/>
-          <w:bCs/>
-        </w:rPr>
         <w:t>TABLA 6.38: CASO DE PRUEBA MODIFICAR PRECIO-FLUJO NORMAL</w:t>
       </w:r>
       <w:r>
@@ -5658,15 +5615,61 @@
           <w:rFonts w:eastAsiaTheme="minorHAnsi" w:cstheme="minorHAnsi"/>
           <w:lang w:val="es-AR" w:eastAsia="en-US"/>
         </w:rPr>
+        <w:t>FIGURA 5.20: INTERFAZ DE CONFIGURACIÓN DEL SDK DE ANDROID</w:t>
+      </w:r>
+      <w:r>
+        <w:rPr>
+          <w:rFonts w:eastAsiaTheme="minorHAnsi" w:cstheme="minorHAnsi"/>
+          <w:lang w:val="es-AR" w:eastAsia="en-US"/>
+        </w:rPr>
+        <w:t>…………………………………..68</w:t>
+      </w:r>
+    </w:p>
+    <w:p>
+      <w:pPr>
+        <w:spacing w:after="0" w:line="240" w:lineRule="auto"/>
+        <w:rPr>
+          <w:rFonts w:eastAsiaTheme="minorHAnsi" w:cstheme="minorHAnsi"/>
+          <w:lang w:val="es-AR" w:eastAsia="en-US"/>
+        </w:rPr>
+      </w:pPr>
+      <w:r>
+        <w:rPr>
+          <w:rFonts w:eastAsiaTheme="minorHAnsi" w:cstheme="minorHAnsi"/>
+          <w:lang w:val="es-AR" w:eastAsia="en-US"/>
+        </w:rPr>
+        <w:t>FIGURA 5.21: INSTALACIÓN DE PACKEGE</w:t>
+      </w:r>
+      <w:r>
+        <w:rPr>
+          <w:rFonts w:eastAsiaTheme="minorHAnsi" w:cstheme="minorHAnsi"/>
+          <w:lang w:val="es-AR" w:eastAsia="en-US"/>
+        </w:rPr>
+        <w:t>……………………………………………………………………………69</w:t>
+      </w:r>
+    </w:p>
+    <w:p>
+      <w:pPr>
+        <w:spacing w:after="0" w:line="240" w:lineRule="auto"/>
+        <w:rPr>
+          <w:rFonts w:eastAsiaTheme="minorHAnsi" w:cstheme="minorHAnsi"/>
+          <w:lang w:val="es-AR" w:eastAsia="en-US"/>
+        </w:rPr>
+      </w:pPr>
+      <w:r>
+        <w:rPr>
+          <w:rFonts w:eastAsiaTheme="minorHAnsi" w:cstheme="minorHAnsi"/>
+          <w:lang w:val="es-AR" w:eastAsia="en-US"/>
+        </w:rPr>
         <w:lastRenderedPageBreak/>
-        <w:t>FIGURA 5.20: INTERFAZ DE CONFIGURACIÓN DEL SDK DE ANDROID</w:t>
+        <w:t>FIGURA 5.22: INTERFAZ DE INSTALACIÓN DE VISUAL STUDIO 2010</w:t>
       </w:r>
       <w:r>
         <w:rPr>
           <w:rFonts w:eastAsiaTheme="minorHAnsi" w:cstheme="minorHAnsi"/>
           <w:lang w:val="es-AR" w:eastAsia="en-US"/>
         </w:rPr>
-        <w:t>…………………………………..68</w:t>
+        <w:t>……………………………………70</w:t>
       </w:r>
     </w:p>
     <w:p>
@@ -5682,14 +5685,14 @@
           <w:rFonts w:eastAsiaTheme="minorHAnsi" w:cstheme="minorHAnsi"/>
           <w:lang w:val="es-AR" w:eastAsia="en-US"/>
         </w:rPr>
-        <w:t>FIGURA 5.21: INSTALACIÓN DE PACKEGE</w:t>
+        <w:t>FIGURA 5.23: ACEPTACIÓN DE LICENCIA DE PRODUCTO</w:t>
       </w:r>
       <w:r>
         <w:rPr>
           <w:rFonts w:eastAsiaTheme="minorHAnsi" w:cstheme="minorHAnsi"/>
           <w:lang w:val="es-AR" w:eastAsia="en-US"/>
         </w:rPr>
-        <w:t>……………………………………………………………………………69</w:t>
+        <w:t>……………………………………………………70</w:t>
       </w:r>
     </w:p>
     <w:p>
@@ -5705,14 +5708,14 @@
           <w:rFonts w:eastAsiaTheme="minorHAnsi" w:cstheme="minorHAnsi"/>
           <w:lang w:val="es-AR" w:eastAsia="en-US"/>
         </w:rPr>
-        <w:t>FIGURA 5.22: INTERFAZ DE INSTALACIÓN DE VISUAL STUDIO 2010</w:t>
+        <w:t>FIGURA 5.24: CONFIGURACIÓN DE VISUAL STUDIO 2010</w:t>
       </w:r>
       <w:r>
         <w:rPr>
           <w:rFonts w:eastAsiaTheme="minorHAnsi" w:cstheme="minorHAnsi"/>
           <w:lang w:val="es-AR" w:eastAsia="en-US"/>
         </w:rPr>
-        <w:t>……………………………………70</w:t>
+        <w:t>…………………………………………………..71</w:t>
       </w:r>
     </w:p>
     <w:p>
@@ -5728,14 +5731,14 @@
           <w:rFonts w:eastAsiaTheme="minorHAnsi" w:cstheme="minorHAnsi"/>
           <w:lang w:val="es-AR" w:eastAsia="en-US"/>
         </w:rPr>
-        <w:t>FIGURA 5.23: ACEPTACIÓN DE LICENCIA DE PRODUCTO</w:t>
+        <w:t>FIGURA 5.25: PROCESO DE INSTALACIÓN DE VISUAL STUDIO 2010</w:t>
       </w:r>
       <w:r>
         <w:rPr>
           <w:rFonts w:eastAsiaTheme="minorHAnsi" w:cstheme="minorHAnsi"/>
           <w:lang w:val="es-AR" w:eastAsia="en-US"/>
         </w:rPr>
-        <w:t>……………………………………………………70</w:t>
+        <w:t>……………………………………71</w:t>
       </w:r>
     </w:p>
     <w:p>
@@ -5751,14 +5754,14 @@
           <w:rFonts w:eastAsiaTheme="minorHAnsi" w:cstheme="minorHAnsi"/>
           <w:lang w:val="es-AR" w:eastAsia="en-US"/>
         </w:rPr>
-        <w:t>FIGURA 5.24: CONFIGURACIÓN DE VISUAL STUDIO 2010</w:t>
+        <w:t>FIGURA 5.26: SOLICITUD DE REINICIO DE SISTEMA</w:t>
       </w:r>
       <w:r>
         <w:rPr>
           <w:rFonts w:eastAsiaTheme="minorHAnsi" w:cstheme="minorHAnsi"/>
           <w:lang w:val="es-AR" w:eastAsia="en-US"/>
         </w:rPr>
-        <w:t>…………………………………………………..71</w:t>
+        <w:t>…………………………………………………………….71</w:t>
       </w:r>
     </w:p>
     <w:p>
@@ -5774,59 +5777,13 @@
           <w:rFonts w:eastAsiaTheme="minorHAnsi" w:cstheme="minorHAnsi"/>
           <w:lang w:val="es-AR" w:eastAsia="en-US"/>
         </w:rPr>
-        <w:t>FIGURA 5.25: PROCESO DE INSTALACIÓN DE VISUAL STUDIO 2010</w:t>
+        <w:t>FIGURA 5.27: INTERFAZ DE VISUAL STUDIO 2010</w:t>
       </w:r>
       <w:r>
         <w:rPr>
           <w:rFonts w:eastAsiaTheme="minorHAnsi" w:cstheme="minorHAnsi"/>
           <w:lang w:val="es-AR" w:eastAsia="en-US"/>
         </w:rPr>
-        <w:t>……………………………………71</w:t>
-      </w:r>
-    </w:p>
-    <w:p>
-      <w:pPr>
-        <w:spacing w:after="0" w:line="240" w:lineRule="auto"/>
-        <w:rPr>
-          <w:rFonts w:eastAsiaTheme="minorHAnsi" w:cstheme="minorHAnsi"/>
-          <w:lang w:val="es-AR" w:eastAsia="en-US"/>
-        </w:rPr>
-      </w:pPr>
-      <w:r>
-        <w:rPr>
-          <w:rFonts w:eastAsiaTheme="minorHAnsi" w:cstheme="minorHAnsi"/>
-          <w:lang w:val="es-AR" w:eastAsia="en-US"/>
-        </w:rPr>
-        <w:t>FIGURA 5.26: SOLICITUD DE REINICIO DE SISTEMA</w:t>
-      </w:r>
-      <w:r>
-        <w:rPr>
-          <w:rFonts w:eastAsiaTheme="minorHAnsi" w:cstheme="minorHAnsi"/>
-          <w:lang w:val="es-AR" w:eastAsia="en-US"/>
-        </w:rPr>
-        <w:t>…………………………………………………………….71</w:t>
-      </w:r>
-    </w:p>
-    <w:p>
-      <w:pPr>
-        <w:spacing w:after="0" w:line="240" w:lineRule="auto"/>
-        <w:rPr>
-          <w:rFonts w:eastAsiaTheme="minorHAnsi" w:cstheme="minorHAnsi"/>
-          <w:lang w:val="es-AR" w:eastAsia="en-US"/>
-        </w:rPr>
-      </w:pPr>
-      <w:r>
-        <w:rPr>
-          <w:rFonts w:eastAsiaTheme="minorHAnsi" w:cstheme="minorHAnsi"/>
-          <w:lang w:val="es-AR" w:eastAsia="en-US"/>
-        </w:rPr>
-        <w:t>FIGURA 5.27: INTERFAZ DE VISUAL STUDIO 2010</w:t>
-      </w:r>
-      <w:r>
-        <w:rPr>
-          <w:rFonts w:eastAsiaTheme="minorHAnsi" w:cstheme="minorHAnsi"/>
-          <w:lang w:val="es-AR" w:eastAsia="en-US"/>
-        </w:rPr>
         <w:t>……………………………………………………………….72</w:t>
       </w:r>
     </w:p>
@@ -7132,58 +7089,58 @@
           <w:bCs/>
           <w:lang w:eastAsia="es-AR"/>
         </w:rPr>
+        <w:t>FIGURA 6.44</w:t>
+      </w:r>
+      <w:r>
+        <w:rPr>
+          <w:rFonts w:eastAsia="Times New Roman" w:cstheme="minorHAnsi"/>
+          <w:bCs/>
+          <w:lang w:eastAsia="es-AR"/>
+        </w:rPr>
+        <w:t xml:space="preserve"> ESTRUCTURA DE DIRECTORIO SISTEMA DE ATENCIÓN AUMENTADA</w:t>
+      </w:r>
+      <w:r>
+        <w:rPr>
+          <w:rFonts w:eastAsia="Times New Roman" w:cstheme="minorHAnsi"/>
+          <w:bCs/>
+          <w:lang w:eastAsia="es-AR"/>
+        </w:rPr>
+        <w:t>……………..116</w:t>
+      </w:r>
+    </w:p>
+    <w:p>
+      <w:pPr>
+        <w:spacing w:after="0" w:line="240" w:lineRule="auto"/>
+        <w:contextualSpacing/>
+        <w:rPr>
+          <w:rFonts w:cstheme="minorHAnsi"/>
+        </w:rPr>
+      </w:pPr>
+      <w:r>
+        <w:rPr>
+          <w:rFonts w:cstheme="minorHAnsi"/>
+        </w:rPr>
+        <w:t>FIGURA 8.1 : LOGIN DE LA APLICACIÓN</w:t>
+      </w:r>
+      <w:r>
+        <w:rPr>
+          <w:rFonts w:cstheme="minorHAnsi"/>
+        </w:rPr>
+        <w:t>………………………………………………………………………………..161</w:t>
+      </w:r>
+    </w:p>
+    <w:p>
+      <w:pPr>
+        <w:spacing w:after="0" w:line="240" w:lineRule="auto"/>
+        <w:rPr>
+          <w:rFonts w:cstheme="minorHAnsi"/>
+        </w:rPr>
+      </w:pPr>
+      <w:r>
+        <w:rPr>
+          <w:rFonts w:cstheme="minorHAnsi"/>
+        </w:rPr>
         <w:lastRenderedPageBreak/>
-        <w:t>FIGURA 6.44</w:t>
-      </w:r>
-      <w:r>
-        <w:rPr>
-          <w:rFonts w:eastAsia="Times New Roman" w:cstheme="minorHAnsi"/>
-          <w:bCs/>
-          <w:lang w:eastAsia="es-AR"/>
-        </w:rPr>
-        <w:t xml:space="preserve"> ESTRUCTURA DE DIRECTORIO SISTEMA DE ATENCIÓN AUMENTADA</w:t>
-      </w:r>
-      <w:r>
-        <w:rPr>
-          <w:rFonts w:eastAsia="Times New Roman" w:cstheme="minorHAnsi"/>
-          <w:bCs/>
-          <w:lang w:eastAsia="es-AR"/>
-        </w:rPr>
-        <w:t>……………..116</w:t>
-      </w:r>
-    </w:p>
-    <w:p>
-      <w:pPr>
-        <w:spacing w:after="0" w:line="240" w:lineRule="auto"/>
-        <w:contextualSpacing/>
-        <w:rPr>
-          <w:rFonts w:cstheme="minorHAnsi"/>
-        </w:rPr>
-      </w:pPr>
-      <w:r>
-        <w:rPr>
-          <w:rFonts w:cstheme="minorHAnsi"/>
-        </w:rPr>
-        <w:t>FIGURA 8.1 : LOGIN DE LA APLICACIÓN</w:t>
-      </w:r>
-      <w:r>
-        <w:rPr>
-          <w:rFonts w:cstheme="minorHAnsi"/>
-        </w:rPr>
-        <w:t>………………………………………………………………………………..161</w:t>
-      </w:r>
-    </w:p>
-    <w:p>
-      <w:pPr>
-        <w:spacing w:after="0" w:line="240" w:lineRule="auto"/>
-        <w:rPr>
-          <w:rFonts w:cstheme="minorHAnsi"/>
-        </w:rPr>
-      </w:pPr>
-      <w:r>
-        <w:rPr>
-          <w:rFonts w:cstheme="minorHAnsi"/>
-        </w:rPr>
         <w:t>FIGURA 8.2 : AUTENTICACIÓN INCORRECTA</w:t>
       </w:r>
       <w:r>
@@ -7829,8 +7786,7 @@
     </w:p>
     <w:p>
       <w:pPr>
-        <w:spacing w:after="0" w:line="240" w:lineRule="auto"/>
-        <w:contextualSpacing/>
+        <w:spacing w:after="120" w:line="360" w:lineRule="auto"/>
         <w:rPr>
           <w:rFonts w:eastAsia="Times New Roman" w:cstheme="minorHAnsi"/>
           <w:bCs/>
@@ -7896,7 +7852,7 @@
             <w:rPr>
               <w:noProof/>
             </w:rPr>
-            <w:t>IV</w:t>
+            <w:t>X</w:t>
           </w:r>
         </w:fldSimple>
       </w:p>

</xml_diff>